<commit_message>
Sync from external repo
</commit_message>
<xml_diff>
--- a/SAD_WebSite/Documentos/Atas/ata_ 30_12.docx
+++ b/SAD_WebSite/Documentos/Atas/ata_ 30_12.docx
@@ -4,7 +4,7 @@
   <w:body>
     <w:p>
       <w:pPr>
-        <w:pStyle w:val="973"/>
+        <w:pStyle w:val="979"/>
         <w:pBdr/>
         <w:spacing/>
         <w:ind w:left="0"/>
@@ -72,7 +72,7 @@
           </w:tcPr>
           <w:p>
             <w:pPr>
-              <w:pStyle w:val="977"/>
+              <w:pStyle w:val="983"/>
               <w:pBdr/>
               <w:spacing/>
               <w:ind/>
@@ -103,7 +103,7 @@
           </w:tcPr>
           <w:p>
             <w:pPr>
-              <w:pStyle w:val="979"/>
+              <w:pStyle w:val="985"/>
               <w:pBdr/>
               <w:spacing/>
               <w:ind/>
@@ -116,6 +116,11 @@
                 <w:lang w:val="pt-BR"/>
               </w:rPr>
               <w:t xml:space="preserve">13</w:t>
+            </w:r>
+            <w:r>
+              <w:rPr>
+                <w:lang w:val="en-US"/>
+              </w:rPr>
             </w:r>
             <w:r>
               <w:rPr>
@@ -140,7 +145,7 @@
           </w:tcPr>
           <w:p>
             <w:pPr>
-              <w:pStyle w:val="977"/>
+              <w:pStyle w:val="983"/>
               <w:pBdr/>
               <w:spacing/>
               <w:ind/>
@@ -162,7 +167,7 @@
           </w:tcPr>
           <w:p>
             <w:pPr>
-              <w:pStyle w:val="977"/>
+              <w:pStyle w:val="983"/>
               <w:pBdr/>
               <w:spacing/>
               <w:ind/>
@@ -191,7 +196,7 @@
           </w:tcPr>
           <w:p>
             <w:pPr>
-              <w:pStyle w:val="979"/>
+              <w:pStyle w:val="985"/>
               <w:pBdr/>
               <w:spacing/>
               <w:ind/>
@@ -204,11 +209,10 @@
               <w:t xml:space="preserve">Revisão e preparação dos documentos/requisitos para a Última Milestone</w:t>
             </w:r>
             <w:r/>
-            <w:r/>
           </w:p>
           <w:p>
             <w:pPr>
-              <w:pStyle w:val="979"/>
+              <w:pStyle w:val="985"/>
               <w:pBdr/>
               <w:spacing w:after="60"/>
               <w:ind/>
@@ -229,7 +233,7 @@
           </w:tcPr>
           <w:p>
             <w:pPr>
-              <w:pStyle w:val="979"/>
+              <w:pStyle w:val="985"/>
               <w:pBdr/>
               <w:spacing w:after="60"/>
               <w:ind/>
@@ -240,7 +244,7 @@
           </w:p>
           <w:p>
             <w:pPr>
-              <w:pStyle w:val="979"/>
+              <w:pStyle w:val="985"/>
               <w:pBdr/>
               <w:spacing w:after="60"/>
               <w:ind/>
@@ -270,7 +274,7 @@
           </w:tcPr>
           <w:p>
             <w:pPr>
-              <w:pStyle w:val="979"/>
+              <w:pStyle w:val="985"/>
               <w:pBdr/>
               <w:spacing/>
               <w:ind/>
@@ -309,7 +313,7 @@
           </w:tcPr>
           <w:p>
             <w:pPr>
-              <w:pStyle w:val="979"/>
+              <w:pStyle w:val="985"/>
               <w:pBdr/>
               <w:spacing/>
               <w:ind/>
@@ -325,7 +329,7 @@
           </w:p>
           <w:p>
             <w:pPr>
-              <w:pStyle w:val="979"/>
+              <w:pStyle w:val="985"/>
               <w:pBdr/>
               <w:spacing/>
               <w:ind/>
@@ -341,7 +345,7 @@
           </w:p>
           <w:p>
             <w:pPr>
-              <w:pStyle w:val="979"/>
+              <w:pStyle w:val="985"/>
               <w:pBdr/>
               <w:spacing/>
               <w:ind/>
@@ -357,7 +361,7 @@
           </w:p>
           <w:p>
             <w:pPr>
-              <w:pStyle w:val="979"/>
+              <w:pStyle w:val="985"/>
               <w:pBdr/>
               <w:spacing/>
               <w:ind/>
@@ -373,7 +377,7 @@
           </w:p>
           <w:p>
             <w:pPr>
-              <w:pStyle w:val="979"/>
+              <w:pStyle w:val="985"/>
               <w:pBdr/>
               <w:spacing/>
               <w:ind/>
@@ -389,7 +393,7 @@
           </w:p>
           <w:p>
             <w:pPr>
-              <w:pStyle w:val="979"/>
+              <w:pStyle w:val="985"/>
               <w:pBdr/>
               <w:spacing/>
               <w:ind/>
@@ -410,10 +414,16 @@
                 <w:lang w:val="pt-BR"/>
               </w:rPr>
             </w:r>
+            <w:r>
+              <w:rPr>
+                <w:highlight w:val="none"/>
+                <w:lang w:val="pt-BR"/>
+              </w:rPr>
+            </w:r>
           </w:p>
           <w:p>
             <w:pPr>
-              <w:pStyle w:val="979"/>
+              <w:pStyle w:val="985"/>
               <w:pBdr/>
               <w:spacing/>
               <w:ind/>
@@ -455,7 +465,7 @@
           </w:tcPr>
           <w:p>
             <w:pPr>
-              <w:pStyle w:val="977"/>
+              <w:pStyle w:val="983"/>
               <w:pBdr/>
               <w:spacing/>
               <w:ind/>
@@ -481,7 +491,7 @@
           </w:tcPr>
           <w:p>
             <w:pPr>
-              <w:pStyle w:val="979"/>
+              <w:pStyle w:val="985"/>
               <w:pBdr/>
               <w:spacing/>
               <w:ind/>
@@ -508,7 +518,7 @@
           </w:tcPr>
           <w:p>
             <w:pPr>
-              <w:pStyle w:val="977"/>
+              <w:pStyle w:val="983"/>
               <w:pBdr/>
               <w:spacing/>
               <w:ind/>
@@ -534,7 +544,7 @@
           </w:tcPr>
           <w:p>
             <w:pPr>
-              <w:pStyle w:val="979"/>
+              <w:pStyle w:val="985"/>
               <w:pBdr/>
               <w:spacing/>
               <w:ind/>
@@ -561,7 +571,7 @@
           </w:tcPr>
           <w:p>
             <w:pPr>
-              <w:pStyle w:val="977"/>
+              <w:pStyle w:val="983"/>
               <w:pBdr/>
               <w:spacing/>
               <w:ind/>
@@ -586,7 +596,7 @@
           </w:tcPr>
           <w:p>
             <w:pPr>
-              <w:pStyle w:val="979"/>
+              <w:pStyle w:val="985"/>
               <w:pBdr/>
               <w:spacing/>
               <w:ind/>
@@ -605,7 +615,7 @@
     </w:tbl>
     <w:p>
       <w:pPr>
-        <w:pStyle w:val="972"/>
+        <w:pStyle w:val="978"/>
         <w:pBdr/>
         <w:spacing/>
         <w:ind/>
@@ -663,7 +673,7 @@
           </w:tcPr>
           <w:p>
             <w:pPr>
-              <w:pStyle w:val="977"/>
+              <w:pStyle w:val="983"/>
               <w:pBdr/>
               <w:spacing/>
               <w:ind/>
@@ -677,7 +687,7 @@
             </w:r>
             <w:r>
               <w:rPr>
-                <w:rStyle w:val="986"/>
+                <w:rStyle w:val="992"/>
               </w:rPr>
               <w:footnoteReference w:id="2"/>
             </w:r>
@@ -702,17 +712,15 @@
           </w:tcPr>
           <w:p>
             <w:pPr>
-              <w:pStyle w:val="979"/>
+              <w:pStyle w:val="985"/>
               <w:pBdr/>
               <w:spacing/>
               <w:ind/>
               <w:rPr/>
             </w:pPr>
-            <w:r/>
             <w:r>
               <w:t xml:space="preserve">Manual de Instalação e Manutenção</w:t>
             </w:r>
-            <w:r/>
             <w:r/>
           </w:p>
         </w:tc>
@@ -734,17 +742,15 @@
           </w:tcPr>
           <w:p>
             <w:pPr>
-              <w:pStyle w:val="979"/>
+              <w:pStyle w:val="985"/>
               <w:pBdr/>
               <w:spacing/>
               <w:ind/>
               <w:rPr/>
             </w:pPr>
-            <w:r/>
             <w:r>
               <w:t xml:space="preserve">Relatório de performance III</w:t>
             </w:r>
-            <w:r/>
             <w:r/>
           </w:p>
         </w:tc>
@@ -766,20 +772,15 @@
           </w:tcPr>
           <w:p>
             <w:pPr>
-              <w:pStyle w:val="979"/>
+              <w:pStyle w:val="985"/>
               <w:pBdr/>
               <w:spacing/>
               <w:ind/>
               <w:rPr/>
             </w:pPr>
-            <w:r/>
             <w:r>
               <w:t xml:space="preserve">Instalação da aplicação "easy-to-use"</w:t>
             </w:r>
-            <w:r/>
-            <w:r/>
-            <w:r/>
-            <w:r/>
             <w:r/>
           </w:p>
         </w:tc>
@@ -801,7 +802,7 @@
           </w:tcPr>
           <w:p>
             <w:pPr>
-              <w:pStyle w:val="979"/>
+              <w:pStyle w:val="985"/>
               <w:pBdr/>
               <w:spacing/>
               <w:ind/>
@@ -815,7 +816,7 @@
     </w:tbl>
     <w:p>
       <w:pPr>
-        <w:pStyle w:val="972"/>
+        <w:pStyle w:val="978"/>
         <w:pBdr/>
         <w:spacing/>
         <w:ind/>
@@ -873,7 +874,7 @@
           </w:tcPr>
           <w:p>
             <w:pPr>
-              <w:pStyle w:val="977"/>
+              <w:pStyle w:val="983"/>
               <w:pBdr/>
               <w:spacing/>
               <w:ind/>
@@ -887,7 +888,7 @@
             </w:r>
             <w:r>
               <w:rPr>
-                <w:rStyle w:val="986"/>
+                <w:rStyle w:val="992"/>
               </w:rPr>
               <w:footnoteReference w:id="3"/>
             </w:r>
@@ -912,7 +913,7 @@
           </w:tcPr>
           <w:p>
             <w:pPr>
-              <w:pStyle w:val="979"/>
+              <w:pStyle w:val="985"/>
               <w:pBdr/>
               <w:spacing/>
               <w:ind/>
@@ -924,10 +925,6 @@
               </w:rPr>
               <w:t xml:space="preserve">Revisão e preparação dos documentos/requisitos para a Última Milestone</w:t>
             </w:r>
-            <w:r/>
-            <w:r/>
-            <w:r/>
-            <w:r/>
             <w:r/>
           </w:p>
         </w:tc>
@@ -949,7 +946,7 @@
           </w:tcPr>
           <w:p>
             <w:pPr>
-              <w:pStyle w:val="979"/>
+              <w:pStyle w:val="985"/>
               <w:pBdr/>
               <w:spacing/>
               <w:ind/>
@@ -977,7 +974,7 @@
           </w:tcPr>
           <w:p>
             <w:pPr>
-              <w:pStyle w:val="979"/>
+              <w:pStyle w:val="985"/>
               <w:pBdr/>
               <w:spacing/>
               <w:ind/>
@@ -1005,7 +1002,7 @@
           </w:tcPr>
           <w:p>
             <w:pPr>
-              <w:pStyle w:val="979"/>
+              <w:pStyle w:val="985"/>
               <w:pBdr/>
               <w:spacing/>
               <w:ind/>
@@ -1033,7 +1030,7 @@
           </w:tcPr>
           <w:p>
             <w:pPr>
-              <w:pStyle w:val="979"/>
+              <w:pStyle w:val="985"/>
               <w:pBdr/>
               <w:spacing/>
               <w:ind/>
@@ -1061,7 +1058,7 @@
           </w:tcPr>
           <w:p>
             <w:pPr>
-              <w:pStyle w:val="979"/>
+              <w:pStyle w:val="985"/>
               <w:pBdr/>
               <w:spacing/>
               <w:ind/>
@@ -1075,7 +1072,7 @@
     </w:tbl>
     <w:p>
       <w:pPr>
-        <w:pStyle w:val="972"/>
+        <w:pStyle w:val="978"/>
         <w:pBdr/>
         <w:spacing/>
         <w:ind/>
@@ -1139,7 +1136,7 @@
           </w:tcPr>
           <w:p>
             <w:pPr>
-              <w:pStyle w:val="977"/>
+              <w:pStyle w:val="983"/>
               <w:pBdr/>
               <w:spacing/>
               <w:ind/>
@@ -1171,7 +1168,7 @@
           </w:tcPr>
           <w:p>
             <w:pPr>
-              <w:pStyle w:val="979"/>
+              <w:pStyle w:val="985"/>
               <w:pBdr/>
               <w:spacing/>
               <w:ind/>
@@ -1222,7 +1219,7 @@
           </w:tcPr>
           <w:p>
             <w:pPr>
-              <w:pStyle w:val="979"/>
+              <w:pStyle w:val="985"/>
               <w:pBdr/>
               <w:spacing/>
               <w:ind/>
@@ -1269,7 +1266,7 @@
           </w:tcPr>
           <w:p>
             <w:pPr>
-              <w:pStyle w:val="979"/>
+              <w:pStyle w:val="985"/>
               <w:pBdr/>
               <w:spacing/>
               <w:ind/>
@@ -1316,7 +1313,7 @@
           </w:tcPr>
           <w:p>
             <w:pPr>
-              <w:pStyle w:val="979"/>
+              <w:pStyle w:val="985"/>
               <w:pBdr/>
               <w:spacing/>
               <w:ind/>
@@ -1363,7 +1360,7 @@
           </w:tcPr>
           <w:p>
             <w:pPr>
-              <w:pStyle w:val="979"/>
+              <w:pStyle w:val="985"/>
               <w:pBdr/>
               <w:spacing/>
               <w:ind/>
@@ -1385,7 +1382,7 @@
             </w:r>
             <w:r>
               <w:rPr>
-                <w:rStyle w:val="986"/>
+                <w:rStyle w:val="992"/>
                 <w:b/>
                 <w:bCs/>
                 <w:i/>
@@ -1425,7 +1422,7 @@
           </w:tcPr>
           <w:p>
             <w:pPr>
-              <w:pStyle w:val="979"/>
+              <w:pStyle w:val="985"/>
               <w:pBdr/>
               <w:spacing/>
               <w:ind/>
@@ -1438,7 +1435,6 @@
               <w:t xml:space="preserve">1</w:t>
             </w:r>
             <w:r/>
-            <w:r/>
           </w:p>
         </w:tc>
         <w:tc>
@@ -1450,7 +1446,7 @@
           </w:tcPr>
           <w:p>
             <w:pPr>
-              <w:pStyle w:val="979"/>
+              <w:pStyle w:val="985"/>
               <w:pBdr/>
               <w:spacing/>
               <w:ind/>
@@ -1460,9 +1456,8 @@
               <w:rPr>
                 <w:lang w:val="pt-BR"/>
               </w:rPr>
-              <w:t xml:space="preserve">Code Review III</w:t>
+              <w:t xml:space="preserve">Code Review II</w:t>
             </w:r>
-            <w:r/>
             <w:r/>
           </w:p>
         </w:tc>
@@ -1475,7 +1470,7 @@
           </w:tcPr>
           <w:p>
             <w:pPr>
-              <w:pStyle w:val="979"/>
+              <w:pStyle w:val="985"/>
               <w:pBdr/>
               <w:spacing/>
               <w:ind/>
@@ -1488,7 +1483,6 @@
               <w:t xml:space="preserve">Programadores</w:t>
             </w:r>
             <w:r/>
-            <w:r/>
           </w:p>
         </w:tc>
         <w:tc>
@@ -1500,7 +1494,7 @@
           </w:tcPr>
           <w:p>
             <w:pPr>
-              <w:pStyle w:val="979"/>
+              <w:pStyle w:val="985"/>
               <w:pBdr/>
               <w:spacing/>
               <w:ind/>
@@ -1513,7 +1507,6 @@
               <w:t xml:space="preserve">30/12/2025</w:t>
             </w:r>
             <w:r/>
-            <w:r/>
           </w:p>
         </w:tc>
         <w:tc>
@@ -1525,7 +1518,7 @@
           </w:tcPr>
           <w:p>
             <w:pPr>
-              <w:pStyle w:val="979"/>
+              <w:pStyle w:val="985"/>
               <w:pBdr/>
               <w:spacing/>
               <w:ind/>
@@ -1554,7 +1547,7 @@
           </w:tcPr>
           <w:p>
             <w:pPr>
-              <w:pStyle w:val="979"/>
+              <w:pStyle w:val="985"/>
               <w:pBdr/>
               <w:spacing/>
               <w:ind/>
@@ -1565,266 +1558,6 @@
                 <w:lang w:val="pt-BR"/>
               </w:rPr>
               <w:t xml:space="preserve">2</w:t>
-            </w:r>
-            <w:r/>
-            <w:r/>
-          </w:p>
-        </w:tc>
-        <w:tc>
-          <w:tcPr>
-            <w:tcBorders/>
-            <w:tcW w:w="4394" w:type="dxa"/>
-            <w:textDirection w:val="lrTb"/>
-            <w:noWrap w:val="false"/>
-          </w:tcPr>
-          <w:p>
-            <w:pPr>
-              <w:pStyle w:val="979"/>
-              <w:pBdr/>
-              <w:spacing/>
-              <w:ind/>
-              <w:rPr/>
-            </w:pPr>
-            <w:r>
-              <w:rPr>
-                <w:lang w:val="pt-BR"/>
-              </w:rPr>
-              <w:t xml:space="preserve">Relatório final do Projeto</w:t>
-            </w:r>
-            <w:r/>
-            <w:r/>
-          </w:p>
-        </w:tc>
-        <w:tc>
-          <w:tcPr>
-            <w:tcBorders/>
-            <w:tcW w:w="1701" w:type="dxa"/>
-            <w:textDirection w:val="lrTb"/>
-            <w:noWrap w:val="false"/>
-          </w:tcPr>
-          <w:p>
-            <w:pPr>
-              <w:pStyle w:val="979"/>
-              <w:pBdr/>
-              <w:spacing/>
-              <w:ind/>
-              <w:rPr/>
-            </w:pPr>
-            <w:r>
-              <w:rPr>
-                <w:lang w:val="pt-BR"/>
-              </w:rPr>
-              <w:t xml:space="preserve">Secretário</w:t>
-            </w:r>
-            <w:r/>
-            <w:r/>
-          </w:p>
-        </w:tc>
-        <w:tc>
-          <w:tcPr>
-            <w:tcBorders/>
-            <w:tcW w:w="1418" w:type="dxa"/>
-            <w:textDirection w:val="lrTb"/>
-            <w:noWrap w:val="false"/>
-          </w:tcPr>
-          <w:p>
-            <w:pPr>
-              <w:pStyle w:val="979"/>
-              <w:pBdr/>
-              <w:spacing/>
-              <w:ind/>
-              <w:rPr/>
-            </w:pPr>
-            <w:r>
-              <w:rPr>
-                <w:lang w:val="pt-BR"/>
-              </w:rPr>
-              <w:t xml:space="preserve">04/01/2026</w:t>
-            </w:r>
-            <w:r/>
-            <w:r/>
-          </w:p>
-        </w:tc>
-        <w:tc>
-          <w:tcPr>
-            <w:tcBorders/>
-            <w:tcW w:w="1417" w:type="dxa"/>
-            <w:textDirection w:val="lrTb"/>
-            <w:noWrap w:val="false"/>
-          </w:tcPr>
-          <w:p>
-            <w:pPr>
-              <w:pStyle w:val="979"/>
-              <w:pBdr/>
-              <w:spacing/>
-              <w:ind/>
-              <w:rPr/>
-            </w:pPr>
-            <w:r>
-              <w:rPr>
-                <w:lang w:val="pt-BR"/>
-              </w:rPr>
-              <w:t xml:space="preserve">Aberto</w:t>
-            </w:r>
-            <w:r/>
-            <w:r/>
-          </w:p>
-        </w:tc>
-      </w:tr>
-      <w:tr>
-        <w:trPr>
-          <w:cantSplit/>
-        </w:trPr>
-        <w:tc>
-          <w:tcPr>
-            <w:tcBorders/>
-            <w:tcW w:w="709" w:type="dxa"/>
-            <w:textDirection w:val="lrTb"/>
-            <w:noWrap w:val="false"/>
-          </w:tcPr>
-          <w:p>
-            <w:pPr>
-              <w:pStyle w:val="979"/>
-              <w:pBdr/>
-              <w:spacing/>
-              <w:ind/>
-              <w:rPr/>
-            </w:pPr>
-            <w:r>
-              <w:rPr>
-                <w:lang w:val="pt-BR"/>
-              </w:rPr>
-              <w:t xml:space="preserve">3</w:t>
-            </w:r>
-            <w:r/>
-            <w:r/>
-          </w:p>
-        </w:tc>
-        <w:tc>
-          <w:tcPr>
-            <w:tcBorders/>
-            <w:tcW w:w="4394" w:type="dxa"/>
-            <w:textDirection w:val="lrTb"/>
-            <w:noWrap w:val="false"/>
-          </w:tcPr>
-          <w:p>
-            <w:pPr>
-              <w:pStyle w:val="979"/>
-              <w:pBdr/>
-              <w:spacing/>
-              <w:ind/>
-              <w:rPr/>
-            </w:pPr>
-            <w:r>
-              <w:rPr>
-                <w:lang w:val="pt-BR"/>
-              </w:rPr>
-              <w:t xml:space="preserve">Relatório científico</w:t>
-            </w:r>
-            <w:r/>
-            <w:r/>
-          </w:p>
-        </w:tc>
-        <w:tc>
-          <w:tcPr>
-            <w:tcBorders/>
-            <w:tcW w:w="1701" w:type="dxa"/>
-            <w:textDirection w:val="lrTb"/>
-            <w:noWrap w:val="false"/>
-          </w:tcPr>
-          <w:p>
-            <w:pPr>
-              <w:pStyle w:val="979"/>
-              <w:pBdr/>
-              <w:spacing/>
-              <w:ind/>
-              <w:rPr/>
-            </w:pPr>
-            <w:r>
-              <w:rPr>
-                <w:lang w:val="pt-BR"/>
-              </w:rPr>
-              <w:t xml:space="preserve">Project Manager</w:t>
-            </w:r>
-            <w:r/>
-            <w:r/>
-          </w:p>
-        </w:tc>
-        <w:tc>
-          <w:tcPr>
-            <w:tcBorders/>
-            <w:tcW w:w="1418" w:type="dxa"/>
-            <w:textDirection w:val="lrTb"/>
-            <w:noWrap w:val="false"/>
-          </w:tcPr>
-          <w:p>
-            <w:pPr>
-              <w:pStyle w:val="979"/>
-              <w:pBdr/>
-              <w:spacing/>
-              <w:ind/>
-              <w:rPr/>
-            </w:pPr>
-            <w:r>
-              <w:rPr>
-                <w:lang w:val="pt-BR"/>
-              </w:rPr>
-              <w:t xml:space="preserve">04/01/2026</w:t>
-            </w:r>
-            <w:r/>
-            <w:r/>
-          </w:p>
-        </w:tc>
-        <w:tc>
-          <w:tcPr>
-            <w:tcBorders/>
-            <w:tcW w:w="1417" w:type="dxa"/>
-            <w:textDirection w:val="lrTb"/>
-            <w:noWrap w:val="false"/>
-          </w:tcPr>
-          <w:p>
-            <w:pPr>
-              <w:pStyle w:val="979"/>
-              <w:pBdr/>
-              <w:spacing/>
-              <w:ind/>
-              <w:rPr/>
-            </w:pPr>
-            <w:r>
-              <w:rPr>
-                <w:lang w:val="pt-BR"/>
-              </w:rPr>
-              <w:t xml:space="preserve">Aberto</w:t>
-            </w:r>
-            <w:r/>
-            <w:r/>
-          </w:p>
-        </w:tc>
-      </w:tr>
-      <w:tr>
-        <w:trPr>
-          <w:cantSplit/>
-        </w:trPr>
-        <w:tc>
-          <w:tcPr>
-            <w:tcBorders/>
-            <w:tcW w:w="709" w:type="dxa"/>
-            <w:textDirection w:val="lrTb"/>
-            <w:noWrap w:val="false"/>
-          </w:tcPr>
-          <w:p>
-            <w:pPr>
-              <w:pStyle w:val="979"/>
-              <w:pBdr/>
-              <w:spacing/>
-              <w:ind/>
-              <w:rPr/>
-            </w:pPr>
-            <w:r>
-              <w:rPr>
-                <w:lang w:val="pt-BR"/>
-              </w:rPr>
-              <w:t xml:space="preserve">4</w:t>
             </w:r>
             <w:r/>
           </w:p>
@@ -1838,17 +1571,18 @@
           </w:tcPr>
           <w:p>
             <w:pPr>
-              <w:pStyle w:val="979"/>
+              <w:pStyle w:val="985"/>
               <w:pBdr/>
               <w:spacing/>
               <w:ind/>
               <w:rPr/>
             </w:pPr>
-            <w:r/>
             <w:r>
-              <w:t xml:space="preserve">Manual de Instalação e Manutenção</w:t>
+              <w:rPr>
+                <w:lang w:val="pt-BR"/>
+              </w:rPr>
+              <w:t xml:space="preserve">Relatório final do Projeto</w:t>
             </w:r>
-            <w:r/>
             <w:r/>
           </w:p>
         </w:tc>
@@ -1861,7 +1595,7 @@
           </w:tcPr>
           <w:p>
             <w:pPr>
-              <w:pStyle w:val="979"/>
+              <w:pStyle w:val="985"/>
               <w:pBdr/>
               <w:spacing/>
               <w:ind/>
@@ -1871,7 +1605,7 @@
               <w:rPr>
                 <w:lang w:val="pt-BR"/>
               </w:rPr>
-              <w:t xml:space="preserve">Analista</w:t>
+              <w:t xml:space="preserve">Secretário</w:t>
             </w:r>
             <w:r/>
           </w:p>
@@ -1885,7 +1619,7 @@
           </w:tcPr>
           <w:p>
             <w:pPr>
-              <w:pStyle w:val="979"/>
+              <w:pStyle w:val="985"/>
               <w:pBdr/>
               <w:spacing/>
               <w:ind/>
@@ -1909,7 +1643,7 @@
           </w:tcPr>
           <w:p>
             <w:pPr>
-              <w:pStyle w:val="979"/>
+              <w:pStyle w:val="985"/>
               <w:pBdr/>
               <w:spacing/>
               <w:ind/>
@@ -1938,7 +1672,254 @@
           </w:tcPr>
           <w:p>
             <w:pPr>
-              <w:pStyle w:val="979"/>
+              <w:pStyle w:val="985"/>
+              <w:pBdr/>
+              <w:spacing/>
+              <w:ind/>
+              <w:rPr/>
+            </w:pPr>
+            <w:r>
+              <w:rPr>
+                <w:lang w:val="pt-BR"/>
+              </w:rPr>
+              <w:t xml:space="preserve">3</w:t>
+            </w:r>
+            <w:r/>
+          </w:p>
+        </w:tc>
+        <w:tc>
+          <w:tcPr>
+            <w:tcBorders/>
+            <w:tcW w:w="4394" w:type="dxa"/>
+            <w:textDirection w:val="lrTb"/>
+            <w:noWrap w:val="false"/>
+          </w:tcPr>
+          <w:p>
+            <w:pPr>
+              <w:pStyle w:val="985"/>
+              <w:pBdr/>
+              <w:spacing/>
+              <w:ind/>
+              <w:rPr/>
+            </w:pPr>
+            <w:r>
+              <w:rPr>
+                <w:lang w:val="pt-BR"/>
+              </w:rPr>
+              <w:t xml:space="preserve">Relatório científico</w:t>
+            </w:r>
+            <w:r/>
+          </w:p>
+        </w:tc>
+        <w:tc>
+          <w:tcPr>
+            <w:tcBorders/>
+            <w:tcW w:w="1701" w:type="dxa"/>
+            <w:textDirection w:val="lrTb"/>
+            <w:noWrap w:val="false"/>
+          </w:tcPr>
+          <w:p>
+            <w:pPr>
+              <w:pStyle w:val="985"/>
+              <w:pBdr/>
+              <w:spacing/>
+              <w:ind/>
+              <w:rPr/>
+            </w:pPr>
+            <w:r>
+              <w:rPr>
+                <w:lang w:val="pt-BR"/>
+              </w:rPr>
+              <w:t xml:space="preserve">Project Manager</w:t>
+            </w:r>
+            <w:r/>
+          </w:p>
+        </w:tc>
+        <w:tc>
+          <w:tcPr>
+            <w:tcBorders/>
+            <w:tcW w:w="1418" w:type="dxa"/>
+            <w:textDirection w:val="lrTb"/>
+            <w:noWrap w:val="false"/>
+          </w:tcPr>
+          <w:p>
+            <w:pPr>
+              <w:pStyle w:val="985"/>
+              <w:pBdr/>
+              <w:spacing/>
+              <w:ind/>
+              <w:rPr/>
+            </w:pPr>
+            <w:r>
+              <w:rPr>
+                <w:lang w:val="pt-BR"/>
+              </w:rPr>
+              <w:t xml:space="preserve">04/01/2026</w:t>
+            </w:r>
+            <w:r/>
+          </w:p>
+        </w:tc>
+        <w:tc>
+          <w:tcPr>
+            <w:tcBorders/>
+            <w:tcW w:w="1417" w:type="dxa"/>
+            <w:textDirection w:val="lrTb"/>
+            <w:noWrap w:val="false"/>
+          </w:tcPr>
+          <w:p>
+            <w:pPr>
+              <w:pStyle w:val="985"/>
+              <w:pBdr/>
+              <w:spacing/>
+              <w:ind/>
+              <w:rPr/>
+            </w:pPr>
+            <w:r>
+              <w:rPr>
+                <w:lang w:val="pt-BR"/>
+              </w:rPr>
+              <w:t xml:space="preserve">Aberto</w:t>
+            </w:r>
+            <w:r/>
+          </w:p>
+        </w:tc>
+      </w:tr>
+      <w:tr>
+        <w:trPr>
+          <w:cantSplit/>
+        </w:trPr>
+        <w:tc>
+          <w:tcPr>
+            <w:tcBorders/>
+            <w:tcW w:w="709" w:type="dxa"/>
+            <w:textDirection w:val="lrTb"/>
+            <w:noWrap w:val="false"/>
+          </w:tcPr>
+          <w:p>
+            <w:pPr>
+              <w:pStyle w:val="985"/>
+              <w:pBdr/>
+              <w:spacing/>
+              <w:ind/>
+              <w:rPr/>
+            </w:pPr>
+            <w:r>
+              <w:rPr>
+                <w:lang w:val="pt-BR"/>
+              </w:rPr>
+              <w:t xml:space="preserve">4</w:t>
+            </w:r>
+            <w:r/>
+          </w:p>
+        </w:tc>
+        <w:tc>
+          <w:tcPr>
+            <w:tcBorders/>
+            <w:tcW w:w="4394" w:type="dxa"/>
+            <w:textDirection w:val="lrTb"/>
+            <w:noWrap w:val="false"/>
+          </w:tcPr>
+          <w:p>
+            <w:pPr>
+              <w:pStyle w:val="985"/>
+              <w:pBdr/>
+              <w:spacing/>
+              <w:ind/>
+              <w:rPr/>
+            </w:pPr>
+            <w:r>
+              <w:t xml:space="preserve">Manual de Instalação e Manutenção</w:t>
+            </w:r>
+            <w:r/>
+          </w:p>
+        </w:tc>
+        <w:tc>
+          <w:tcPr>
+            <w:tcBorders/>
+            <w:tcW w:w="1701" w:type="dxa"/>
+            <w:textDirection w:val="lrTb"/>
+            <w:noWrap w:val="false"/>
+          </w:tcPr>
+          <w:p>
+            <w:pPr>
+              <w:pStyle w:val="985"/>
+              <w:pBdr/>
+              <w:spacing/>
+              <w:ind/>
+              <w:rPr/>
+            </w:pPr>
+            <w:r>
+              <w:rPr>
+                <w:lang w:val="pt-BR"/>
+              </w:rPr>
+              <w:t xml:space="preserve">Analista</w:t>
+            </w:r>
+            <w:r/>
+          </w:p>
+        </w:tc>
+        <w:tc>
+          <w:tcPr>
+            <w:tcBorders/>
+            <w:tcW w:w="1418" w:type="dxa"/>
+            <w:textDirection w:val="lrTb"/>
+            <w:noWrap w:val="false"/>
+          </w:tcPr>
+          <w:p>
+            <w:pPr>
+              <w:pStyle w:val="985"/>
+              <w:pBdr/>
+              <w:spacing/>
+              <w:ind/>
+              <w:rPr/>
+            </w:pPr>
+            <w:r>
+              <w:rPr>
+                <w:lang w:val="pt-BR"/>
+              </w:rPr>
+              <w:t xml:space="preserve">04/01/2026</w:t>
+            </w:r>
+            <w:r/>
+          </w:p>
+        </w:tc>
+        <w:tc>
+          <w:tcPr>
+            <w:tcBorders/>
+            <w:tcW w:w="1417" w:type="dxa"/>
+            <w:textDirection w:val="lrTb"/>
+            <w:noWrap w:val="false"/>
+          </w:tcPr>
+          <w:p>
+            <w:pPr>
+              <w:pStyle w:val="985"/>
+              <w:pBdr/>
+              <w:spacing/>
+              <w:ind/>
+              <w:rPr/>
+            </w:pPr>
+            <w:r>
+              <w:rPr>
+                <w:lang w:val="pt-BR"/>
+              </w:rPr>
+              <w:t xml:space="preserve">Aberto</w:t>
+            </w:r>
+            <w:r/>
+          </w:p>
+        </w:tc>
+      </w:tr>
+      <w:tr>
+        <w:trPr>
+          <w:cantSplit/>
+        </w:trPr>
+        <w:tc>
+          <w:tcPr>
+            <w:tcBorders/>
+            <w:tcW w:w="709" w:type="dxa"/>
+            <w:textDirection w:val="lrTb"/>
+            <w:noWrap w:val="false"/>
+          </w:tcPr>
+          <w:p>
+            <w:pPr>
+              <w:pStyle w:val="985"/>
               <w:pBdr/>
               <w:spacing/>
               <w:ind/>
@@ -1962,17 +1943,15 @@
           </w:tcPr>
           <w:p>
             <w:pPr>
-              <w:pStyle w:val="979"/>
+              <w:pStyle w:val="985"/>
               <w:pBdr/>
               <w:spacing/>
               <w:ind/>
               <w:rPr/>
             </w:pPr>
-            <w:r/>
             <w:r>
               <w:t xml:space="preserve">Relatório de performance III</w:t>
             </w:r>
-            <w:r/>
             <w:r/>
           </w:p>
         </w:tc>
@@ -1985,7 +1964,7 @@
           </w:tcPr>
           <w:p>
             <w:pPr>
-              <w:pStyle w:val="979"/>
+              <w:pStyle w:val="985"/>
               <w:pBdr/>
               <w:spacing/>
               <w:ind/>
@@ -2009,7 +1988,7 @@
           </w:tcPr>
           <w:p>
             <w:pPr>
-              <w:pStyle w:val="979"/>
+              <w:pStyle w:val="985"/>
               <w:pBdr/>
               <w:spacing/>
               <w:ind/>
@@ -2033,7 +2012,7 @@
           </w:tcPr>
           <w:p>
             <w:pPr>
-              <w:pStyle w:val="979"/>
+              <w:pStyle w:val="985"/>
               <w:pBdr/>
               <w:spacing/>
               <w:ind/>
@@ -2061,7 +2040,7 @@
           </w:tcPr>
           <w:p>
             <w:pPr>
-              <w:pStyle w:val="979"/>
+              <w:pStyle w:val="985"/>
               <w:pBdr/>
               <w:spacing/>
               <w:ind/>
@@ -2080,6 +2059,11 @@
                 <w:lang w:val="pt-BR"/>
               </w:rPr>
             </w:r>
+            <w:r>
+              <w:rPr>
+                <w:lang w:val="pt-BR"/>
+              </w:rPr>
+            </w:r>
           </w:p>
         </w:tc>
         <w:tc>
@@ -2092,17 +2076,15 @@
           </w:tcPr>
           <w:p>
             <w:pPr>
-              <w:pStyle w:val="979"/>
+              <w:pStyle w:val="985"/>
               <w:pBdr/>
               <w:spacing/>
               <w:ind/>
               <w:rPr/>
             </w:pPr>
-            <w:r/>
             <w:r>
               <w:t xml:space="preserve">Instalação da aplicação "easy-to-use"</w:t>
             </w:r>
-            <w:r/>
             <w:r/>
           </w:p>
         </w:tc>
@@ -2116,7 +2098,7 @@
           </w:tcPr>
           <w:p>
             <w:pPr>
-              <w:pStyle w:val="979"/>
+              <w:pStyle w:val="985"/>
               <w:pBdr/>
               <w:spacing/>
               <w:ind/>
@@ -2135,6 +2117,11 @@
                 <w:lang w:val="pt-BR"/>
               </w:rPr>
             </w:r>
+            <w:r>
+              <w:rPr>
+                <w:lang w:val="pt-BR"/>
+              </w:rPr>
+            </w:r>
           </w:p>
         </w:tc>
         <w:tc>
@@ -2147,7 +2134,7 @@
           </w:tcPr>
           <w:p>
             <w:pPr>
-              <w:pStyle w:val="979"/>
+              <w:pStyle w:val="985"/>
               <w:pBdr/>
               <w:spacing/>
               <w:ind/>
@@ -2166,6 +2153,11 @@
                 <w:lang w:val="pt-BR"/>
               </w:rPr>
             </w:r>
+            <w:r>
+              <w:rPr>
+                <w:lang w:val="pt-BR"/>
+              </w:rPr>
+            </w:r>
           </w:p>
         </w:tc>
         <w:tc>
@@ -2178,7 +2170,7 @@
           </w:tcPr>
           <w:p>
             <w:pPr>
-              <w:pStyle w:val="979"/>
+              <w:pStyle w:val="985"/>
               <w:pBdr/>
               <w:spacing/>
               <w:ind/>
@@ -2197,13 +2189,18 @@
                 <w:lang w:val="pt-BR"/>
               </w:rPr>
             </w:r>
+            <w:r>
+              <w:rPr>
+                <w:lang w:val="pt-BR"/>
+              </w:rPr>
+            </w:r>
           </w:p>
         </w:tc>
       </w:tr>
     </w:tbl>
     <w:p>
       <w:pPr>
-        <w:pStyle w:val="972"/>
+        <w:pStyle w:val="978"/>
         <w:pBdr/>
         <w:spacing/>
         <w:ind/>
@@ -2281,7 +2278,7 @@
 <w:ftr xmlns:wpc="http://schemas.microsoft.com/office/word/2010/wordprocessingCanvas" xmlns:mc="http://schemas.openxmlformats.org/markup-compatibility/2006" xmlns:o="urn:schemas-microsoft-com:office:office" xmlns:r="http://schemas.openxmlformats.org/officeDocument/2006/relationships" xmlns:m="http://schemas.openxmlformats.org/officeDocument/2006/math" xmlns:v="urn:schemas-microsoft-com:vml" xmlns:wp14="http://schemas.microsoft.com/office/word/2010/wordprocessingDrawing" xmlns:wp="http://schemas.openxmlformats.org/drawingml/2006/wordprocessingDrawing" xmlns:w10="urn:schemas-microsoft-com:office:word" xmlns:w="http://schemas.openxmlformats.org/wordprocessingml/2006/main" xmlns:w14="http://schemas.microsoft.com/office/word/2010/wordml" xmlns:w15="http://schemas.microsoft.com/office/word/2012/wordml" xmlns:wpg="http://schemas.microsoft.com/office/word/2010/wordprocessingGroup" xmlns:wpi="http://schemas.microsoft.com/office/word/2010/wordprocessingInk" xmlns:wne="http://schemas.microsoft.com/office/word/2006/wordml" xmlns:a="http://schemas.openxmlformats.org/drawingml/2006/main" xmlns:wps="http://schemas.microsoft.com/office/word/2010/wordprocessingShape" mc:Ignorable="w14 w15 wp14">
   <w:p>
     <w:pPr>
-      <w:pStyle w:val="974"/>
+      <w:pStyle w:val="980"/>
       <w:pBdr/>
       <w:spacing/>
       <w:ind w:right="-609" w:left="-709"/>
@@ -2297,7 +2294,7 @@
 <w:ftr xmlns:wpc="http://schemas.microsoft.com/office/word/2010/wordprocessingCanvas" xmlns:mc="http://schemas.openxmlformats.org/markup-compatibility/2006" xmlns:o="urn:schemas-microsoft-com:office:office" xmlns:r="http://schemas.openxmlformats.org/officeDocument/2006/relationships" xmlns:m="http://schemas.openxmlformats.org/officeDocument/2006/math" xmlns:v="urn:schemas-microsoft-com:vml" xmlns:wp14="http://schemas.microsoft.com/office/word/2010/wordprocessingDrawing" xmlns:wp="http://schemas.openxmlformats.org/drawingml/2006/wordprocessingDrawing" xmlns:w10="urn:schemas-microsoft-com:office:word" xmlns:w="http://schemas.openxmlformats.org/wordprocessingml/2006/main" xmlns:w14="http://schemas.microsoft.com/office/word/2010/wordml" xmlns:w15="http://schemas.microsoft.com/office/word/2012/wordml" xmlns:wpg="http://schemas.microsoft.com/office/word/2010/wordprocessingGroup" xmlns:wpi="http://schemas.microsoft.com/office/word/2010/wordprocessingInk" xmlns:wne="http://schemas.microsoft.com/office/word/2006/wordml" xmlns:a="http://schemas.openxmlformats.org/drawingml/2006/main" xmlns:wps="http://schemas.microsoft.com/office/word/2010/wordprocessingShape" mc:Ignorable="w14 w15 wp14">
   <w:p>
     <w:pPr>
-      <w:pStyle w:val="974"/>
+      <w:pStyle w:val="980"/>
       <w:pBdr/>
       <w:spacing/>
       <w:ind w:left="-567"/>
@@ -2342,7 +2339,7 @@
   <w:footnote w:id="2">
     <w:p>
       <w:pPr>
-        <w:pStyle w:val="985"/>
+        <w:pStyle w:val="991"/>
         <w:pBdr/>
         <w:spacing/>
         <w:ind/>
@@ -2355,7 +2352,7 @@
       </w:pPr>
       <w:r>
         <w:rPr>
-          <w:rStyle w:val="986"/>
+          <w:rStyle w:val="992"/>
           <w:rFonts w:ascii="Arial" w:hAnsi="Arial" w:cs="Arial"/>
           <w:sz w:val="16"/>
           <w:szCs w:val="16"/>
@@ -2392,7 +2389,7 @@
   <w:footnote w:id="3">
     <w:p>
       <w:pPr>
-        <w:pStyle w:val="985"/>
+        <w:pStyle w:val="991"/>
         <w:pBdr/>
         <w:spacing/>
         <w:ind/>
@@ -2402,7 +2399,7 @@
       </w:pPr>
       <w:r>
         <w:rPr>
-          <w:rStyle w:val="986"/>
+          <w:rStyle w:val="992"/>
           <w:rFonts w:ascii="Arial" w:hAnsi="Arial" w:cs="Arial"/>
           <w:sz w:val="16"/>
           <w:szCs w:val="16"/>
@@ -2431,7 +2428,7 @@
     </w:p>
     <w:p>
       <w:pPr>
-        <w:pStyle w:val="985"/>
+        <w:pStyle w:val="991"/>
         <w:pBdr/>
         <w:spacing/>
         <w:ind/>
@@ -2459,7 +2456,7 @@
   <w:footnote w:id="4">
     <w:p>
       <w:pPr>
-        <w:pStyle w:val="985"/>
+        <w:pStyle w:val="991"/>
         <w:pBdr/>
         <w:spacing/>
         <w:ind/>
@@ -2471,7 +2468,7 @@
       </w:pPr>
       <w:r>
         <w:rPr>
-          <w:rStyle w:val="986"/>
+          <w:rStyle w:val="992"/>
           <w:rFonts w:ascii="Arial" w:hAnsi="Arial" w:cs="Arial"/>
           <w:sz w:val="16"/>
           <w:szCs w:val="16"/>
@@ -2543,7 +2540,7 @@
     </w:p>
     <w:p>
       <w:pPr>
-        <w:pStyle w:val="985"/>
+        <w:pStyle w:val="991"/>
         <w:pBdr/>
         <w:spacing/>
         <w:ind/>
@@ -2575,7 +2572,7 @@
 <w:hdr xmlns:wpc="http://schemas.microsoft.com/office/word/2010/wordprocessingCanvas" xmlns:mc="http://schemas.openxmlformats.org/markup-compatibility/2006" xmlns:o="urn:schemas-microsoft-com:office:office" xmlns:r="http://schemas.openxmlformats.org/officeDocument/2006/relationships" xmlns:m="http://schemas.openxmlformats.org/officeDocument/2006/math" xmlns:v="urn:schemas-microsoft-com:vml" xmlns:wp14="http://schemas.microsoft.com/office/word/2010/wordprocessingDrawing" xmlns:wp="http://schemas.openxmlformats.org/drawingml/2006/wordprocessingDrawing" xmlns:w10="urn:schemas-microsoft-com:office:word" xmlns:w="http://schemas.openxmlformats.org/wordprocessingml/2006/main" xmlns:w14="http://schemas.microsoft.com/office/word/2010/wordml" xmlns:w15="http://schemas.microsoft.com/office/word/2012/wordml" xmlns:wpg="http://schemas.microsoft.com/office/word/2010/wordprocessingGroup" xmlns:wpi="http://schemas.microsoft.com/office/word/2010/wordprocessingInk" xmlns:wne="http://schemas.microsoft.com/office/word/2006/wordml" xmlns:a="http://schemas.openxmlformats.org/drawingml/2006/main" xmlns:wps="http://schemas.microsoft.com/office/word/2010/wordprocessingShape" mc:Ignorable="w14 w15 wp14">
   <w:p>
     <w:pPr>
-      <w:pStyle w:val="977"/>
+      <w:pStyle w:val="983"/>
       <w:pBdr/>
       <w:spacing/>
       <w:ind/>
@@ -2594,7 +2591,7 @@
   </w:p>
   <w:p>
     <w:pPr>
-      <w:pStyle w:val="975"/>
+      <w:pStyle w:val="981"/>
       <w:pBdr/>
       <w:spacing/>
       <w:ind/>
@@ -2776,9 +2773,9 @@
     <w:lsdException w:name="Bibliography" w:uiPriority="37"/>
     <w:lsdException w:name="TOC Heading" w:uiPriority="39" w:qFormat="1"/>
   </w:latentStyles>
-  <w:style w:type="table" w:styleId="786">
+  <w:style w:type="table" w:styleId="792">
     <w:name w:val="Table Grid"/>
-    <w:basedOn w:val="970"/>
+    <w:basedOn w:val="976"/>
     <w:uiPriority w:val="59"/>
     <w:pPr>
       <w:pBdr/>
@@ -2975,9 +2972,9 @@
       </w:tcPr>
     </w:tblStylePr>
   </w:style>
-  <w:style w:type="table" w:styleId="787">
+  <w:style w:type="table" w:styleId="793">
     <w:name w:val="Table Grid Light"/>
-    <w:basedOn w:val="970"/>
+    <w:basedOn w:val="976"/>
     <w:uiPriority w:val="59"/>
     <w:pPr>
       <w:pBdr/>
@@ -3174,9 +3171,9 @@
       </w:tcPr>
     </w:tblStylePr>
   </w:style>
-  <w:style w:type="table" w:styleId="788">
+  <w:style w:type="table" w:styleId="794">
     <w:name w:val="Plain Table 1"/>
-    <w:basedOn w:val="970"/>
+    <w:basedOn w:val="976"/>
     <w:uiPriority w:val="59"/>
     <w:pPr>
       <w:pBdr/>
@@ -3399,9 +3396,9 @@
       </w:tcPr>
     </w:tblStylePr>
   </w:style>
-  <w:style w:type="table" w:styleId="789">
+  <w:style w:type="table" w:styleId="795">
     <w:name w:val="Plain Table 2"/>
-    <w:basedOn w:val="970"/>
+    <w:basedOn w:val="976"/>
     <w:uiPriority w:val="59"/>
     <w:pPr>
       <w:pBdr/>
@@ -3632,9 +3629,9 @@
       </w:tcPr>
     </w:tblStylePr>
   </w:style>
-  <w:style w:type="table" w:styleId="790">
+  <w:style w:type="table" w:styleId="796">
     <w:name w:val="Plain Table 3"/>
-    <w:basedOn w:val="970"/>
+    <w:basedOn w:val="976"/>
     <w:uiPriority w:val="99"/>
     <w:pPr>
       <w:pBdr/>
@@ -3862,9 +3859,9 @@
       </w:tcPr>
     </w:tblStylePr>
   </w:style>
-  <w:style w:type="table" w:styleId="791">
+  <w:style w:type="table" w:styleId="797">
     <w:name w:val="Plain Table 4"/>
-    <w:basedOn w:val="970"/>
+    <w:basedOn w:val="976"/>
     <w:uiPriority w:val="99"/>
     <w:pPr>
       <w:pBdr/>
@@ -4078,9 +4075,9 @@
       </w:tcPr>
     </w:tblStylePr>
   </w:style>
-  <w:style w:type="table" w:styleId="792">
+  <w:style w:type="table" w:styleId="798">
     <w:name w:val="Plain Table 5"/>
-    <w:basedOn w:val="970"/>
+    <w:basedOn w:val="976"/>
     <w:uiPriority w:val="99"/>
     <w:pPr>
       <w:pBdr/>
@@ -4311,9 +4308,9 @@
       </w:tcPr>
     </w:tblStylePr>
   </w:style>
-  <w:style w:type="table" w:styleId="793">
+  <w:style w:type="table" w:styleId="799">
     <w:name w:val="Grid Table 1 Light"/>
-    <w:basedOn w:val="970"/>
+    <w:basedOn w:val="976"/>
     <w:uiPriority w:val="99"/>
     <w:pPr>
       <w:pBdr/>
@@ -4534,9 +4531,9 @@
       </w:tcPr>
     </w:tblStylePr>
   </w:style>
-  <w:style w:type="table" w:styleId="794">
+  <w:style w:type="table" w:styleId="800">
     <w:name w:val="Grid Table 1 Light - Accent 1"/>
-    <w:basedOn w:val="970"/>
+    <w:basedOn w:val="976"/>
     <w:uiPriority w:val="99"/>
     <w:pPr>
       <w:pBdr/>
@@ -4757,9 +4754,9 @@
       </w:tcPr>
     </w:tblStylePr>
   </w:style>
-  <w:style w:type="table" w:styleId="795">
+  <w:style w:type="table" w:styleId="801">
     <w:name w:val="Grid Table 1 Light - Accent 2"/>
-    <w:basedOn w:val="970"/>
+    <w:basedOn w:val="976"/>
     <w:uiPriority w:val="99"/>
     <w:pPr>
       <w:pBdr/>
@@ -4980,9 +4977,9 @@
       </w:tcPr>
     </w:tblStylePr>
   </w:style>
-  <w:style w:type="table" w:styleId="796">
+  <w:style w:type="table" w:styleId="802">
     <w:name w:val="Grid Table 1 Light - Accent 3"/>
-    <w:basedOn w:val="970"/>
+    <w:basedOn w:val="976"/>
     <w:uiPriority w:val="99"/>
     <w:pPr>
       <w:pBdr/>
@@ -5203,9 +5200,9 @@
       </w:tcPr>
     </w:tblStylePr>
   </w:style>
-  <w:style w:type="table" w:styleId="797">
+  <w:style w:type="table" w:styleId="803">
     <w:name w:val="Grid Table 1 Light - Accent 4"/>
-    <w:basedOn w:val="970"/>
+    <w:basedOn w:val="976"/>
     <w:uiPriority w:val="99"/>
     <w:pPr>
       <w:pBdr/>
@@ -5426,9 +5423,9 @@
       </w:tcPr>
     </w:tblStylePr>
   </w:style>
-  <w:style w:type="table" w:styleId="798">
+  <w:style w:type="table" w:styleId="804">
     <w:name w:val="Grid Table 1 Light - Accent 5"/>
-    <w:basedOn w:val="970"/>
+    <w:basedOn w:val="976"/>
     <w:uiPriority w:val="99"/>
     <w:pPr>
       <w:pBdr/>
@@ -5649,9 +5646,9 @@
       </w:tcPr>
     </w:tblStylePr>
   </w:style>
-  <w:style w:type="table" w:styleId="799">
+  <w:style w:type="table" w:styleId="805">
     <w:name w:val="Grid Table 1 Light - Accent 6"/>
-    <w:basedOn w:val="970"/>
+    <w:basedOn w:val="976"/>
     <w:uiPriority w:val="99"/>
     <w:pPr>
       <w:pBdr/>
@@ -5872,9 +5869,9 @@
       </w:tcPr>
     </w:tblStylePr>
   </w:style>
-  <w:style w:type="table" w:styleId="800">
+  <w:style w:type="table" w:styleId="806">
     <w:name w:val="Grid Table 2"/>
-    <w:basedOn w:val="970"/>
+    <w:basedOn w:val="976"/>
     <w:uiPriority w:val="99"/>
     <w:pPr>
       <w:pBdr/>
@@ -6104,9 +6101,9 @@
       </w:tcPr>
     </w:tblStylePr>
   </w:style>
-  <w:style w:type="table" w:styleId="801">
+  <w:style w:type="table" w:styleId="807">
     <w:name w:val="Grid Table 2 - Accent 1"/>
-    <w:basedOn w:val="970"/>
+    <w:basedOn w:val="976"/>
     <w:uiPriority w:val="99"/>
     <w:pPr>
       <w:pBdr/>
@@ -6336,9 +6333,9 @@
       </w:tcPr>
     </w:tblStylePr>
   </w:style>
-  <w:style w:type="table" w:styleId="802">
+  <w:style w:type="table" w:styleId="808">
     <w:name w:val="Grid Table 2 - Accent 2"/>
-    <w:basedOn w:val="970"/>
+    <w:basedOn w:val="976"/>
     <w:uiPriority w:val="99"/>
     <w:pPr>
       <w:pBdr/>
@@ -6568,9 +6565,9 @@
       </w:tcPr>
     </w:tblStylePr>
   </w:style>
-  <w:style w:type="table" w:styleId="803">
+  <w:style w:type="table" w:styleId="809">
     <w:name w:val="Grid Table 2 - Accent 3"/>
-    <w:basedOn w:val="970"/>
+    <w:basedOn w:val="976"/>
     <w:uiPriority w:val="99"/>
     <w:pPr>
       <w:pBdr/>
@@ -6800,9 +6797,9 @@
       </w:tcPr>
     </w:tblStylePr>
   </w:style>
-  <w:style w:type="table" w:styleId="804">
+  <w:style w:type="table" w:styleId="810">
     <w:name w:val="Grid Table 2 - Accent 4"/>
-    <w:basedOn w:val="970"/>
+    <w:basedOn w:val="976"/>
     <w:uiPriority w:val="99"/>
     <w:pPr>
       <w:pBdr/>
@@ -7032,9 +7029,9 @@
       </w:tcPr>
     </w:tblStylePr>
   </w:style>
-  <w:style w:type="table" w:styleId="805">
+  <w:style w:type="table" w:styleId="811">
     <w:name w:val="Grid Table 2 - Accent 5"/>
-    <w:basedOn w:val="970"/>
+    <w:basedOn w:val="976"/>
     <w:uiPriority w:val="99"/>
     <w:pPr>
       <w:pBdr/>
@@ -7264,9 +7261,9 @@
       </w:tcPr>
     </w:tblStylePr>
   </w:style>
-  <w:style w:type="table" w:styleId="806">
+  <w:style w:type="table" w:styleId="812">
     <w:name w:val="Grid Table 2 - Accent 6"/>
-    <w:basedOn w:val="970"/>
+    <w:basedOn w:val="976"/>
     <w:uiPriority w:val="99"/>
     <w:pPr>
       <w:pBdr/>
@@ -7496,9 +7493,9 @@
       </w:tcPr>
     </w:tblStylePr>
   </w:style>
-  <w:style w:type="table" w:styleId="807">
+  <w:style w:type="table" w:styleId="813">
     <w:name w:val="Grid Table 3"/>
-    <w:basedOn w:val="970"/>
+    <w:basedOn w:val="976"/>
     <w:uiPriority w:val="99"/>
     <w:pPr>
       <w:pBdr/>
@@ -7741,9 +7738,9 @@
       </w:tcPr>
     </w:tblStylePr>
   </w:style>
-  <w:style w:type="table" w:styleId="808">
+  <w:style w:type="table" w:styleId="814">
     <w:name w:val="Grid Table 3 - Accent 1"/>
-    <w:basedOn w:val="970"/>
+    <w:basedOn w:val="976"/>
     <w:uiPriority w:val="99"/>
     <w:pPr>
       <w:pBdr/>
@@ -7986,9 +7983,9 @@
       </w:tcPr>
     </w:tblStylePr>
   </w:style>
-  <w:style w:type="table" w:styleId="809">
+  <w:style w:type="table" w:styleId="815">
     <w:name w:val="Grid Table 3 - Accent 2"/>
-    <w:basedOn w:val="970"/>
+    <w:basedOn w:val="976"/>
     <w:uiPriority w:val="99"/>
     <w:pPr>
       <w:pBdr/>
@@ -8231,9 +8228,9 @@
       </w:tcPr>
     </w:tblStylePr>
   </w:style>
-  <w:style w:type="table" w:styleId="810">
+  <w:style w:type="table" w:styleId="816">
     <w:name w:val="Grid Table 3 - Accent 3"/>
-    <w:basedOn w:val="970"/>
+    <w:basedOn w:val="976"/>
     <w:uiPriority w:val="99"/>
     <w:pPr>
       <w:pBdr/>
@@ -8476,9 +8473,9 @@
       </w:tcPr>
     </w:tblStylePr>
   </w:style>
-  <w:style w:type="table" w:styleId="811">
+  <w:style w:type="table" w:styleId="817">
     <w:name w:val="Grid Table 3 - Accent 4"/>
-    <w:basedOn w:val="970"/>
+    <w:basedOn w:val="976"/>
     <w:uiPriority w:val="99"/>
     <w:pPr>
       <w:pBdr/>
@@ -8721,9 +8718,9 @@
       </w:tcPr>
     </w:tblStylePr>
   </w:style>
-  <w:style w:type="table" w:styleId="812">
+  <w:style w:type="table" w:styleId="818">
     <w:name w:val="Grid Table 3 - Accent 5"/>
-    <w:basedOn w:val="970"/>
+    <w:basedOn w:val="976"/>
     <w:uiPriority w:val="99"/>
     <w:pPr>
       <w:pBdr/>
@@ -8966,9 +8963,9 @@
       </w:tcPr>
     </w:tblStylePr>
   </w:style>
-  <w:style w:type="table" w:styleId="813">
+  <w:style w:type="table" w:styleId="819">
     <w:name w:val="Grid Table 3 - Accent 6"/>
-    <w:basedOn w:val="970"/>
+    <w:basedOn w:val="976"/>
     <w:uiPriority w:val="99"/>
     <w:pPr>
       <w:pBdr/>
@@ -9211,9 +9208,9 @@
       </w:tcPr>
     </w:tblStylePr>
   </w:style>
-  <w:style w:type="table" w:styleId="814">
+  <w:style w:type="table" w:styleId="820">
     <w:name w:val="Grid Table 4"/>
-    <w:basedOn w:val="970"/>
+    <w:basedOn w:val="976"/>
     <w:uiPriority w:val="59"/>
     <w:pPr>
       <w:pBdr/>
@@ -9444,9 +9441,9 @@
       </w:tcPr>
     </w:tblStylePr>
   </w:style>
-  <w:style w:type="table" w:styleId="815">
+  <w:style w:type="table" w:styleId="821">
     <w:name w:val="Grid Table 4 - Accent 1"/>
-    <w:basedOn w:val="970"/>
+    <w:basedOn w:val="976"/>
     <w:uiPriority w:val="59"/>
     <w:pPr>
       <w:pBdr/>
@@ -9677,9 +9674,9 @@
       </w:tcPr>
     </w:tblStylePr>
   </w:style>
-  <w:style w:type="table" w:styleId="816">
+  <w:style w:type="table" w:styleId="822">
     <w:name w:val="Grid Table 4 - Accent 2"/>
-    <w:basedOn w:val="970"/>
+    <w:basedOn w:val="976"/>
     <w:uiPriority w:val="59"/>
     <w:pPr>
       <w:pBdr/>
@@ -9910,9 +9907,9 @@
       </w:tcPr>
     </w:tblStylePr>
   </w:style>
-  <w:style w:type="table" w:styleId="817">
+  <w:style w:type="table" w:styleId="823">
     <w:name w:val="Grid Table 4 - Accent 3"/>
-    <w:basedOn w:val="970"/>
+    <w:basedOn w:val="976"/>
     <w:uiPriority w:val="59"/>
     <w:pPr>
       <w:pBdr/>
@@ -10143,9 +10140,9 @@
       </w:tcPr>
     </w:tblStylePr>
   </w:style>
-  <w:style w:type="table" w:styleId="818">
+  <w:style w:type="table" w:styleId="824">
     <w:name w:val="Grid Table 4 - Accent 4"/>
-    <w:basedOn w:val="970"/>
+    <w:basedOn w:val="976"/>
     <w:uiPriority w:val="59"/>
     <w:pPr>
       <w:pBdr/>
@@ -10376,9 +10373,9 @@
       </w:tcPr>
     </w:tblStylePr>
   </w:style>
-  <w:style w:type="table" w:styleId="819">
+  <w:style w:type="table" w:styleId="825">
     <w:name w:val="Grid Table 4 - Accent 5"/>
-    <w:basedOn w:val="970"/>
+    <w:basedOn w:val="976"/>
     <w:uiPriority w:val="59"/>
     <w:pPr>
       <w:pBdr/>
@@ -10609,9 +10606,9 @@
       </w:tcPr>
     </w:tblStylePr>
   </w:style>
-  <w:style w:type="table" w:styleId="820">
+  <w:style w:type="table" w:styleId="826">
     <w:name w:val="Grid Table 4 - Accent 6"/>
-    <w:basedOn w:val="970"/>
+    <w:basedOn w:val="976"/>
     <w:uiPriority w:val="59"/>
     <w:pPr>
       <w:pBdr/>
@@ -10842,9 +10839,9 @@
       </w:tcPr>
     </w:tblStylePr>
   </w:style>
-  <w:style w:type="table" w:styleId="821">
+  <w:style w:type="table" w:styleId="827">
     <w:name w:val="Grid Table 5 Dark"/>
-    <w:basedOn w:val="970"/>
+    <w:basedOn w:val="976"/>
     <w:uiPriority w:val="99"/>
     <w:pPr>
       <w:pBdr/>
@@ -11070,9 +11067,9 @@
       </w:tcPr>
     </w:tblStylePr>
   </w:style>
-  <w:style w:type="table" w:styleId="822">
+  <w:style w:type="table" w:styleId="828">
     <w:name w:val="Grid Table 5 Dark- Accent 1"/>
-    <w:basedOn w:val="970"/>
+    <w:basedOn w:val="976"/>
     <w:uiPriority w:val="99"/>
     <w:pPr>
       <w:pBdr/>
@@ -11298,9 +11295,9 @@
       </w:tcPr>
     </w:tblStylePr>
   </w:style>
-  <w:style w:type="table" w:styleId="823">
+  <w:style w:type="table" w:styleId="829">
     <w:name w:val="Grid Table 5 Dark - Accent 2"/>
-    <w:basedOn w:val="970"/>
+    <w:basedOn w:val="976"/>
     <w:uiPriority w:val="99"/>
     <w:pPr>
       <w:pBdr/>
@@ -11526,9 +11523,9 @@
       </w:tcPr>
     </w:tblStylePr>
   </w:style>
-  <w:style w:type="table" w:styleId="824">
+  <w:style w:type="table" w:styleId="830">
     <w:name w:val="Grid Table 5 Dark - Accent 3"/>
-    <w:basedOn w:val="970"/>
+    <w:basedOn w:val="976"/>
     <w:uiPriority w:val="99"/>
     <w:pPr>
       <w:pBdr/>
@@ -11754,9 +11751,9 @@
       </w:tcPr>
     </w:tblStylePr>
   </w:style>
-  <w:style w:type="table" w:styleId="825">
+  <w:style w:type="table" w:styleId="831">
     <w:name w:val="Grid Table 5 Dark- Accent 4"/>
-    <w:basedOn w:val="970"/>
+    <w:basedOn w:val="976"/>
     <w:uiPriority w:val="99"/>
     <w:pPr>
       <w:pBdr/>
@@ -11982,9 +11979,9 @@
       </w:tcPr>
     </w:tblStylePr>
   </w:style>
-  <w:style w:type="table" w:styleId="826">
+  <w:style w:type="table" w:styleId="832">
     <w:name w:val="Grid Table 5 Dark - Accent 5"/>
-    <w:basedOn w:val="970"/>
+    <w:basedOn w:val="976"/>
     <w:uiPriority w:val="99"/>
     <w:pPr>
       <w:pBdr/>
@@ -12210,9 +12207,9 @@
       </w:tcPr>
     </w:tblStylePr>
   </w:style>
-  <w:style w:type="table" w:styleId="827">
+  <w:style w:type="table" w:styleId="833">
     <w:name w:val="Grid Table 5 Dark - Accent 6"/>
-    <w:basedOn w:val="970"/>
+    <w:basedOn w:val="976"/>
     <w:uiPriority w:val="99"/>
     <w:pPr>
       <w:pBdr/>
@@ -12438,9 +12435,9 @@
       </w:tcPr>
     </w:tblStylePr>
   </w:style>
-  <w:style w:type="table" w:styleId="828">
+  <w:style w:type="table" w:styleId="834">
     <w:name w:val="Grid Table 6 Colorful"/>
-    <w:basedOn w:val="970"/>
+    <w:basedOn w:val="976"/>
     <w:uiPriority w:val="99"/>
     <w:pPr>
       <w:pBdr/>
@@ -12668,9 +12665,9 @@
       </w:tcPr>
     </w:tblStylePr>
   </w:style>
-  <w:style w:type="table" w:styleId="829">
+  <w:style w:type="table" w:styleId="835">
     <w:name w:val="Grid Table 6 Colorful - Accent 1"/>
-    <w:basedOn w:val="970"/>
+    <w:basedOn w:val="976"/>
     <w:uiPriority w:val="99"/>
     <w:pPr>
       <w:pBdr/>
@@ -12898,9 +12895,9 @@
       </w:tcPr>
     </w:tblStylePr>
   </w:style>
-  <w:style w:type="table" w:styleId="830">
+  <w:style w:type="table" w:styleId="836">
     <w:name w:val="Grid Table 6 Colorful - Accent 2"/>
-    <w:basedOn w:val="970"/>
+    <w:basedOn w:val="976"/>
     <w:uiPriority w:val="99"/>
     <w:pPr>
       <w:pBdr/>
@@ -13128,9 +13125,9 @@
       </w:tcPr>
     </w:tblStylePr>
   </w:style>
-  <w:style w:type="table" w:styleId="831">
+  <w:style w:type="table" w:styleId="837">
     <w:name w:val="Grid Table 6 Colorful - Accent 3"/>
-    <w:basedOn w:val="970"/>
+    <w:basedOn w:val="976"/>
     <w:uiPriority w:val="99"/>
     <w:pPr>
       <w:pBdr/>
@@ -13358,9 +13355,9 @@
       </w:tcPr>
     </w:tblStylePr>
   </w:style>
-  <w:style w:type="table" w:styleId="832">
+  <w:style w:type="table" w:styleId="838">
     <w:name w:val="Grid Table 6 Colorful - Accent 4"/>
-    <w:basedOn w:val="970"/>
+    <w:basedOn w:val="976"/>
     <w:uiPriority w:val="99"/>
     <w:pPr>
       <w:pBdr/>
@@ -13588,9 +13585,9 @@
       </w:tcPr>
     </w:tblStylePr>
   </w:style>
-  <w:style w:type="table" w:styleId="833">
+  <w:style w:type="table" w:styleId="839">
     <w:name w:val="Grid Table 6 Colorful - Accent 5"/>
-    <w:basedOn w:val="970"/>
+    <w:basedOn w:val="976"/>
     <w:uiPriority w:val="99"/>
     <w:pPr>
       <w:pBdr/>
@@ -13818,9 +13815,9 @@
       </w:tcPr>
     </w:tblStylePr>
   </w:style>
-  <w:style w:type="table" w:styleId="834">
+  <w:style w:type="table" w:styleId="840">
     <w:name w:val="Grid Table 6 Colorful - Accent 6"/>
-    <w:basedOn w:val="970"/>
+    <w:basedOn w:val="976"/>
     <w:uiPriority w:val="99"/>
     <w:pPr>
       <w:pBdr/>
@@ -14048,9 +14045,9 @@
       </w:tcPr>
     </w:tblStylePr>
   </w:style>
-  <w:style w:type="table" w:styleId="835">
+  <w:style w:type="table" w:styleId="841">
     <w:name w:val="Grid Table 7 Colorful"/>
-    <w:basedOn w:val="970"/>
+    <w:basedOn w:val="976"/>
     <w:uiPriority w:val="99"/>
     <w:pPr>
       <w:pBdr/>
@@ -14302,9 +14299,9 @@
       </w:tcPr>
     </w:tblStylePr>
   </w:style>
-  <w:style w:type="table" w:styleId="836">
+  <w:style w:type="table" w:styleId="842">
     <w:name w:val="Grid Table 7 Colorful - Accent 1"/>
-    <w:basedOn w:val="970"/>
+    <w:basedOn w:val="976"/>
     <w:uiPriority w:val="99"/>
     <w:pPr>
       <w:pBdr/>
@@ -14556,9 +14553,9 @@
       </w:tcPr>
     </w:tblStylePr>
   </w:style>
-  <w:style w:type="table" w:styleId="837">
+  <w:style w:type="table" w:styleId="843">
     <w:name w:val="Grid Table 7 Colorful - Accent 2"/>
-    <w:basedOn w:val="970"/>
+    <w:basedOn w:val="976"/>
     <w:uiPriority w:val="99"/>
     <w:pPr>
       <w:pBdr/>
@@ -14810,9 +14807,9 @@
       </w:tcPr>
     </w:tblStylePr>
   </w:style>
-  <w:style w:type="table" w:styleId="838">
+  <w:style w:type="table" w:styleId="844">
     <w:name w:val="Grid Table 7 Colorful - Accent 3"/>
-    <w:basedOn w:val="970"/>
+    <w:basedOn w:val="976"/>
     <w:uiPriority w:val="99"/>
     <w:pPr>
       <w:pBdr/>
@@ -15064,9 +15061,9 @@
       </w:tcPr>
     </w:tblStylePr>
   </w:style>
-  <w:style w:type="table" w:styleId="839">
+  <w:style w:type="table" w:styleId="845">
     <w:name w:val="Grid Table 7 Colorful - Accent 4"/>
-    <w:basedOn w:val="970"/>
+    <w:basedOn w:val="976"/>
     <w:uiPriority w:val="99"/>
     <w:pPr>
       <w:pBdr/>
@@ -15318,9 +15315,9 @@
       </w:tcPr>
     </w:tblStylePr>
   </w:style>
-  <w:style w:type="table" w:styleId="840">
+  <w:style w:type="table" w:styleId="846">
     <w:name w:val="Grid Table 7 Colorful - Accent 5"/>
-    <w:basedOn w:val="970"/>
+    <w:basedOn w:val="976"/>
     <w:uiPriority w:val="99"/>
     <w:pPr>
       <w:pBdr/>
@@ -15572,9 +15569,9 @@
       </w:tcPr>
     </w:tblStylePr>
   </w:style>
-  <w:style w:type="table" w:styleId="841">
+  <w:style w:type="table" w:styleId="847">
     <w:name w:val="Grid Table 7 Colorful - Accent 6"/>
-    <w:basedOn w:val="970"/>
+    <w:basedOn w:val="976"/>
     <w:uiPriority w:val="99"/>
     <w:pPr>
       <w:pBdr/>
@@ -15826,9 +15823,9 @@
       </w:tcPr>
     </w:tblStylePr>
   </w:style>
-  <w:style w:type="table" w:styleId="842">
+  <w:style w:type="table" w:styleId="848">
     <w:name w:val="List Table 1 Light"/>
-    <w:basedOn w:val="970"/>
+    <w:basedOn w:val="976"/>
     <w:uiPriority w:val="99"/>
     <w:pPr>
       <w:pBdr/>
@@ -16042,9 +16039,9 @@
       </w:tcPr>
     </w:tblStylePr>
   </w:style>
-  <w:style w:type="table" w:styleId="843">
+  <w:style w:type="table" w:styleId="849">
     <w:name w:val="List Table 1 Light - Accent 1"/>
-    <w:basedOn w:val="970"/>
+    <w:basedOn w:val="976"/>
     <w:uiPriority w:val="99"/>
     <w:pPr>
       <w:pBdr/>
@@ -16258,9 +16255,9 @@
       </w:tcPr>
     </w:tblStylePr>
   </w:style>
-  <w:style w:type="table" w:styleId="844">
+  <w:style w:type="table" w:styleId="850">
     <w:name w:val="List Table 1 Light - Accent 2"/>
-    <w:basedOn w:val="970"/>
+    <w:basedOn w:val="976"/>
     <w:uiPriority w:val="99"/>
     <w:pPr>
       <w:pBdr/>
@@ -16474,9 +16471,9 @@
       </w:tcPr>
     </w:tblStylePr>
   </w:style>
-  <w:style w:type="table" w:styleId="845">
+  <w:style w:type="table" w:styleId="851">
     <w:name w:val="List Table 1 Light - Accent 3"/>
-    <w:basedOn w:val="970"/>
+    <w:basedOn w:val="976"/>
     <w:uiPriority w:val="99"/>
     <w:pPr>
       <w:pBdr/>
@@ -16690,9 +16687,9 @@
       </w:tcPr>
     </w:tblStylePr>
   </w:style>
-  <w:style w:type="table" w:styleId="846">
+  <w:style w:type="table" w:styleId="852">
     <w:name w:val="List Table 1 Light - Accent 4"/>
-    <w:basedOn w:val="970"/>
+    <w:basedOn w:val="976"/>
     <w:uiPriority w:val="99"/>
     <w:pPr>
       <w:pBdr/>
@@ -16906,9 +16903,9 @@
       </w:tcPr>
     </w:tblStylePr>
   </w:style>
-  <w:style w:type="table" w:styleId="847">
+  <w:style w:type="table" w:styleId="853">
     <w:name w:val="List Table 1 Light - Accent 5"/>
-    <w:basedOn w:val="970"/>
+    <w:basedOn w:val="976"/>
     <w:uiPriority w:val="99"/>
     <w:pPr>
       <w:pBdr/>
@@ -17122,9 +17119,9 @@
       </w:tcPr>
     </w:tblStylePr>
   </w:style>
-  <w:style w:type="table" w:styleId="848">
+  <w:style w:type="table" w:styleId="854">
     <w:name w:val="List Table 1 Light - Accent 6"/>
-    <w:basedOn w:val="970"/>
+    <w:basedOn w:val="976"/>
     <w:uiPriority w:val="99"/>
     <w:pPr>
       <w:pBdr/>
@@ -17338,9 +17335,9 @@
       </w:tcPr>
     </w:tblStylePr>
   </w:style>
-  <w:style w:type="table" w:styleId="849">
+  <w:style w:type="table" w:styleId="855">
     <w:name w:val="List Table 2"/>
-    <w:basedOn w:val="970"/>
+    <w:basedOn w:val="976"/>
     <w:uiPriority w:val="99"/>
     <w:pPr>
       <w:pBdr/>
@@ -17576,9 +17573,9 @@
       </w:tcPr>
     </w:tblStylePr>
   </w:style>
-  <w:style w:type="table" w:styleId="850">
+  <w:style w:type="table" w:styleId="856">
     <w:name w:val="List Table 2 - Accent 1"/>
-    <w:basedOn w:val="970"/>
+    <w:basedOn w:val="976"/>
     <w:uiPriority w:val="99"/>
     <w:pPr>
       <w:pBdr/>
@@ -17814,9 +17811,9 @@
       </w:tcPr>
     </w:tblStylePr>
   </w:style>
-  <w:style w:type="table" w:styleId="851">
+  <w:style w:type="table" w:styleId="857">
     <w:name w:val="List Table 2 - Accent 2"/>
-    <w:basedOn w:val="970"/>
+    <w:basedOn w:val="976"/>
     <w:uiPriority w:val="99"/>
     <w:pPr>
       <w:pBdr/>
@@ -18052,9 +18049,9 @@
       </w:tcPr>
     </w:tblStylePr>
   </w:style>
-  <w:style w:type="table" w:styleId="852">
+  <w:style w:type="table" w:styleId="858">
     <w:name w:val="List Table 2 - Accent 3"/>
-    <w:basedOn w:val="970"/>
+    <w:basedOn w:val="976"/>
     <w:uiPriority w:val="99"/>
     <w:pPr>
       <w:pBdr/>
@@ -18290,9 +18287,9 @@
       </w:tcPr>
     </w:tblStylePr>
   </w:style>
-  <w:style w:type="table" w:styleId="853">
+  <w:style w:type="table" w:styleId="859">
     <w:name w:val="List Table 2 - Accent 4"/>
-    <w:basedOn w:val="970"/>
+    <w:basedOn w:val="976"/>
     <w:uiPriority w:val="99"/>
     <w:pPr>
       <w:pBdr/>
@@ -18528,9 +18525,9 @@
       </w:tcPr>
     </w:tblStylePr>
   </w:style>
-  <w:style w:type="table" w:styleId="854">
+  <w:style w:type="table" w:styleId="860">
     <w:name w:val="List Table 2 - Accent 5"/>
-    <w:basedOn w:val="970"/>
+    <w:basedOn w:val="976"/>
     <w:uiPriority w:val="99"/>
     <w:pPr>
       <w:pBdr/>
@@ -18766,9 +18763,9 @@
       </w:tcPr>
     </w:tblStylePr>
   </w:style>
-  <w:style w:type="table" w:styleId="855">
+  <w:style w:type="table" w:styleId="861">
     <w:name w:val="List Table 2 - Accent 6"/>
-    <w:basedOn w:val="970"/>
+    <w:basedOn w:val="976"/>
     <w:uiPriority w:val="99"/>
     <w:pPr>
       <w:pBdr/>
@@ -19004,9 +19001,9 @@
       </w:tcPr>
     </w:tblStylePr>
   </w:style>
-  <w:style w:type="table" w:styleId="856">
+  <w:style w:type="table" w:styleId="862">
     <w:name w:val="List Table 3"/>
-    <w:basedOn w:val="970"/>
+    <w:basedOn w:val="976"/>
     <w:uiPriority w:val="99"/>
     <w:pPr>
       <w:pBdr/>
@@ -19232,9 +19229,9 @@
       </w:tcPr>
     </w:tblStylePr>
   </w:style>
-  <w:style w:type="table" w:styleId="857">
+  <w:style w:type="table" w:styleId="863">
     <w:name w:val="List Table 3 - Accent 1"/>
-    <w:basedOn w:val="970"/>
+    <w:basedOn w:val="976"/>
     <w:uiPriority w:val="99"/>
     <w:pPr>
       <w:pBdr/>
@@ -19460,9 +19457,9 @@
       </w:tcPr>
     </w:tblStylePr>
   </w:style>
-  <w:style w:type="table" w:styleId="858">
+  <w:style w:type="table" w:styleId="864">
     <w:name w:val="List Table 3 - Accent 2"/>
-    <w:basedOn w:val="970"/>
+    <w:basedOn w:val="976"/>
     <w:uiPriority w:val="99"/>
     <w:pPr>
       <w:pBdr/>
@@ -19688,9 +19685,9 @@
       </w:tcPr>
     </w:tblStylePr>
   </w:style>
-  <w:style w:type="table" w:styleId="859">
+  <w:style w:type="table" w:styleId="865">
     <w:name w:val="List Table 3 - Accent 3"/>
-    <w:basedOn w:val="970"/>
+    <w:basedOn w:val="976"/>
     <w:uiPriority w:val="99"/>
     <w:pPr>
       <w:pBdr/>
@@ -19916,9 +19913,9 @@
       </w:tcPr>
     </w:tblStylePr>
   </w:style>
-  <w:style w:type="table" w:styleId="860">
+  <w:style w:type="table" w:styleId="866">
     <w:name w:val="List Table 3 - Accent 4"/>
-    <w:basedOn w:val="970"/>
+    <w:basedOn w:val="976"/>
     <w:uiPriority w:val="99"/>
     <w:pPr>
       <w:pBdr/>
@@ -20144,9 +20141,9 @@
       </w:tcPr>
     </w:tblStylePr>
   </w:style>
-  <w:style w:type="table" w:styleId="861">
+  <w:style w:type="table" w:styleId="867">
     <w:name w:val="List Table 3 - Accent 5"/>
-    <w:basedOn w:val="970"/>
+    <w:basedOn w:val="976"/>
     <w:uiPriority w:val="99"/>
     <w:pPr>
       <w:pBdr/>
@@ -20372,9 +20369,9 @@
       </w:tcPr>
     </w:tblStylePr>
   </w:style>
-  <w:style w:type="table" w:styleId="862">
+  <w:style w:type="table" w:styleId="868">
     <w:name w:val="List Table 3 - Accent 6"/>
-    <w:basedOn w:val="970"/>
+    <w:basedOn w:val="976"/>
     <w:uiPriority w:val="99"/>
     <w:pPr>
       <w:pBdr/>
@@ -20600,9 +20597,9 @@
       </w:tcPr>
     </w:tblStylePr>
   </w:style>
-  <w:style w:type="table" w:styleId="863">
+  <w:style w:type="table" w:styleId="869">
     <w:name w:val="List Table 4"/>
-    <w:basedOn w:val="970"/>
+    <w:basedOn w:val="976"/>
     <w:uiPriority w:val="99"/>
     <w:pPr>
       <w:pBdr/>
@@ -20825,9 +20822,9 @@
       </w:tcPr>
     </w:tblStylePr>
   </w:style>
-  <w:style w:type="table" w:styleId="864">
+  <w:style w:type="table" w:styleId="870">
     <w:name w:val="List Table 4 - Accent 1"/>
-    <w:basedOn w:val="970"/>
+    <w:basedOn w:val="976"/>
     <w:uiPriority w:val="99"/>
     <w:pPr>
       <w:pBdr/>
@@ -21050,9 +21047,9 @@
       </w:tcPr>
     </w:tblStylePr>
   </w:style>
-  <w:style w:type="table" w:styleId="865">
+  <w:style w:type="table" w:styleId="871">
     <w:name w:val="List Table 4 - Accent 2"/>
-    <w:basedOn w:val="970"/>
+    <w:basedOn w:val="976"/>
     <w:uiPriority w:val="99"/>
     <w:pPr>
       <w:pBdr/>
@@ -21275,9 +21272,9 @@
       </w:tcPr>
     </w:tblStylePr>
   </w:style>
-  <w:style w:type="table" w:styleId="866">
+  <w:style w:type="table" w:styleId="872">
     <w:name w:val="List Table 4 - Accent 3"/>
-    <w:basedOn w:val="970"/>
+    <w:basedOn w:val="976"/>
     <w:uiPriority w:val="99"/>
     <w:pPr>
       <w:pBdr/>
@@ -21500,9 +21497,9 @@
       </w:tcPr>
     </w:tblStylePr>
   </w:style>
-  <w:style w:type="table" w:styleId="867">
+  <w:style w:type="table" w:styleId="873">
     <w:name w:val="List Table 4 - Accent 4"/>
-    <w:basedOn w:val="970"/>
+    <w:basedOn w:val="976"/>
     <w:uiPriority w:val="99"/>
     <w:pPr>
       <w:pBdr/>
@@ -21725,9 +21722,9 @@
       </w:tcPr>
     </w:tblStylePr>
   </w:style>
-  <w:style w:type="table" w:styleId="868">
+  <w:style w:type="table" w:styleId="874">
     <w:name w:val="List Table 4 - Accent 5"/>
-    <w:basedOn w:val="970"/>
+    <w:basedOn w:val="976"/>
     <w:uiPriority w:val="99"/>
     <w:pPr>
       <w:pBdr/>
@@ -21950,9 +21947,9 @@
       </w:tcPr>
     </w:tblStylePr>
   </w:style>
-  <w:style w:type="table" w:styleId="869">
+  <w:style w:type="table" w:styleId="875">
     <w:name w:val="List Table 4 - Accent 6"/>
-    <w:basedOn w:val="970"/>
+    <w:basedOn w:val="976"/>
     <w:uiPriority w:val="99"/>
     <w:pPr>
       <w:pBdr/>
@@ -22175,9 +22172,9 @@
       </w:tcPr>
     </w:tblStylePr>
   </w:style>
-  <w:style w:type="table" w:styleId="870">
+  <w:style w:type="table" w:styleId="876">
     <w:name w:val="List Table 5 Dark"/>
-    <w:basedOn w:val="970"/>
+    <w:basedOn w:val="976"/>
     <w:uiPriority w:val="99"/>
     <w:pPr>
       <w:pBdr/>
@@ -22417,9 +22414,9 @@
       </w:tcPr>
     </w:tblStylePr>
   </w:style>
-  <w:style w:type="table" w:styleId="871">
+  <w:style w:type="table" w:styleId="877">
     <w:name w:val="List Table 5 Dark - Accent 1"/>
-    <w:basedOn w:val="970"/>
+    <w:basedOn w:val="976"/>
     <w:uiPriority w:val="99"/>
     <w:pPr>
       <w:pBdr/>
@@ -22659,9 +22656,9 @@
       </w:tcPr>
     </w:tblStylePr>
   </w:style>
-  <w:style w:type="table" w:styleId="872">
+  <w:style w:type="table" w:styleId="878">
     <w:name w:val="List Table 5 Dark - Accent 2"/>
-    <w:basedOn w:val="970"/>
+    <w:basedOn w:val="976"/>
     <w:uiPriority w:val="99"/>
     <w:pPr>
       <w:pBdr/>
@@ -22901,9 +22898,9 @@
       </w:tcPr>
     </w:tblStylePr>
   </w:style>
-  <w:style w:type="table" w:styleId="873">
+  <w:style w:type="table" w:styleId="879">
     <w:name w:val="List Table 5 Dark - Accent 3"/>
-    <w:basedOn w:val="970"/>
+    <w:basedOn w:val="976"/>
     <w:uiPriority w:val="99"/>
     <w:pPr>
       <w:pBdr/>
@@ -23143,9 +23140,9 @@
       </w:tcPr>
     </w:tblStylePr>
   </w:style>
-  <w:style w:type="table" w:styleId="874">
+  <w:style w:type="table" w:styleId="880">
     <w:name w:val="List Table 5 Dark - Accent 4"/>
-    <w:basedOn w:val="970"/>
+    <w:basedOn w:val="976"/>
     <w:uiPriority w:val="99"/>
     <w:pPr>
       <w:pBdr/>
@@ -23385,9 +23382,9 @@
       </w:tcPr>
     </w:tblStylePr>
   </w:style>
-  <w:style w:type="table" w:styleId="875">
+  <w:style w:type="table" w:styleId="881">
     <w:name w:val="List Table 5 Dark - Accent 5"/>
-    <w:basedOn w:val="970"/>
+    <w:basedOn w:val="976"/>
     <w:uiPriority w:val="99"/>
     <w:pPr>
       <w:pBdr/>
@@ -23627,9 +23624,9 @@
       </w:tcPr>
     </w:tblStylePr>
   </w:style>
-  <w:style w:type="table" w:styleId="876">
+  <w:style w:type="table" w:styleId="882">
     <w:name w:val="List Table 5 Dark - Accent 6"/>
-    <w:basedOn w:val="970"/>
+    <w:basedOn w:val="976"/>
     <w:uiPriority w:val="99"/>
     <w:pPr>
       <w:pBdr/>
@@ -23869,9 +23866,9 @@
       </w:tcPr>
     </w:tblStylePr>
   </w:style>
-  <w:style w:type="table" w:styleId="877">
+  <w:style w:type="table" w:styleId="883">
     <w:name w:val="List Table 6 Colorful"/>
-    <w:basedOn w:val="970"/>
+    <w:basedOn w:val="976"/>
     <w:uiPriority w:val="99"/>
     <w:pPr>
       <w:pBdr/>
@@ -24092,9 +24089,9 @@
       </w:tcPr>
     </w:tblStylePr>
   </w:style>
-  <w:style w:type="table" w:styleId="878">
+  <w:style w:type="table" w:styleId="884">
     <w:name w:val="List Table 6 Colorful - Accent 1"/>
-    <w:basedOn w:val="970"/>
+    <w:basedOn w:val="976"/>
     <w:uiPriority w:val="99"/>
     <w:pPr>
       <w:pBdr/>
@@ -24315,9 +24312,9 @@
       </w:tcPr>
     </w:tblStylePr>
   </w:style>
-  <w:style w:type="table" w:styleId="879">
+  <w:style w:type="table" w:styleId="885">
     <w:name w:val="List Table 6 Colorful - Accent 2"/>
-    <w:basedOn w:val="970"/>
+    <w:basedOn w:val="976"/>
     <w:uiPriority w:val="99"/>
     <w:pPr>
       <w:pBdr/>
@@ -24538,9 +24535,9 @@
       </w:tcPr>
     </w:tblStylePr>
   </w:style>
-  <w:style w:type="table" w:styleId="880">
+  <w:style w:type="table" w:styleId="886">
     <w:name w:val="List Table 6 Colorful - Accent 3"/>
-    <w:basedOn w:val="970"/>
+    <w:basedOn w:val="976"/>
     <w:uiPriority w:val="99"/>
     <w:pPr>
       <w:pBdr/>
@@ -24761,9 +24758,9 @@
       </w:tcPr>
     </w:tblStylePr>
   </w:style>
-  <w:style w:type="table" w:styleId="881">
+  <w:style w:type="table" w:styleId="887">
     <w:name w:val="List Table 6 Colorful - Accent 4"/>
-    <w:basedOn w:val="970"/>
+    <w:basedOn w:val="976"/>
     <w:uiPriority w:val="99"/>
     <w:pPr>
       <w:pBdr/>
@@ -24984,9 +24981,9 @@
       </w:tcPr>
     </w:tblStylePr>
   </w:style>
-  <w:style w:type="table" w:styleId="882">
+  <w:style w:type="table" w:styleId="888">
     <w:name w:val="List Table 6 Colorful - Accent 5"/>
-    <w:basedOn w:val="970"/>
+    <w:basedOn w:val="976"/>
     <w:uiPriority w:val="99"/>
     <w:pPr>
       <w:pBdr/>
@@ -25207,9 +25204,9 @@
       </w:tcPr>
     </w:tblStylePr>
   </w:style>
-  <w:style w:type="table" w:styleId="883">
+  <w:style w:type="table" w:styleId="889">
     <w:name w:val="List Table 6 Colorful - Accent 6"/>
-    <w:basedOn w:val="970"/>
+    <w:basedOn w:val="976"/>
     <w:uiPriority w:val="99"/>
     <w:pPr>
       <w:pBdr/>
@@ -25430,9 +25427,9 @@
       </w:tcPr>
     </w:tblStylePr>
   </w:style>
-  <w:style w:type="table" w:styleId="884">
+  <w:style w:type="table" w:styleId="890">
     <w:name w:val="List Table 7 Colorful"/>
-    <w:basedOn w:val="970"/>
+    <w:basedOn w:val="976"/>
     <w:uiPriority w:val="99"/>
     <w:pPr>
       <w:pBdr/>
@@ -25686,9 +25683,9 @@
       </w:tcPr>
     </w:tblStylePr>
   </w:style>
-  <w:style w:type="table" w:styleId="885">
+  <w:style w:type="table" w:styleId="891">
     <w:name w:val="List Table 7 Colorful - Accent 1"/>
-    <w:basedOn w:val="970"/>
+    <w:basedOn w:val="976"/>
     <w:uiPriority w:val="99"/>
     <w:pPr>
       <w:pBdr/>
@@ -25942,9 +25939,9 @@
       </w:tcPr>
     </w:tblStylePr>
   </w:style>
-  <w:style w:type="table" w:styleId="886">
+  <w:style w:type="table" w:styleId="892">
     <w:name w:val="List Table 7 Colorful - Accent 2"/>
-    <w:basedOn w:val="970"/>
+    <w:basedOn w:val="976"/>
     <w:uiPriority w:val="99"/>
     <w:pPr>
       <w:pBdr/>
@@ -26198,9 +26195,9 @@
       </w:tcPr>
     </w:tblStylePr>
   </w:style>
-  <w:style w:type="table" w:styleId="887">
+  <w:style w:type="table" w:styleId="893">
     <w:name w:val="List Table 7 Colorful - Accent 3"/>
-    <w:basedOn w:val="970"/>
+    <w:basedOn w:val="976"/>
     <w:uiPriority w:val="99"/>
     <w:pPr>
       <w:pBdr/>
@@ -26454,9 +26451,9 @@
       </w:tcPr>
     </w:tblStylePr>
   </w:style>
-  <w:style w:type="table" w:styleId="888">
+  <w:style w:type="table" w:styleId="894">
     <w:name w:val="List Table 7 Colorful - Accent 4"/>
-    <w:basedOn w:val="970"/>
+    <w:basedOn w:val="976"/>
     <w:uiPriority w:val="99"/>
     <w:pPr>
       <w:pBdr/>
@@ -26710,9 +26707,9 @@
       </w:tcPr>
     </w:tblStylePr>
   </w:style>
-  <w:style w:type="table" w:styleId="889">
+  <w:style w:type="table" w:styleId="895">
     <w:name w:val="List Table 7 Colorful - Accent 5"/>
-    <w:basedOn w:val="970"/>
+    <w:basedOn w:val="976"/>
     <w:uiPriority w:val="99"/>
     <w:pPr>
       <w:pBdr/>
@@ -26966,9 +26963,9 @@
       </w:tcPr>
     </w:tblStylePr>
   </w:style>
-  <w:style w:type="table" w:styleId="890">
+  <w:style w:type="table" w:styleId="896">
     <w:name w:val="List Table 7 Colorful - Accent 6"/>
-    <w:basedOn w:val="970"/>
+    <w:basedOn w:val="976"/>
     <w:uiPriority w:val="99"/>
     <w:pPr>
       <w:pBdr/>
@@ -27222,9 +27219,9 @@
       </w:tcPr>
     </w:tblStylePr>
   </w:style>
-  <w:style w:type="table" w:styleId="891">
+  <w:style w:type="table" w:styleId="897">
     <w:name w:val="Lined - Accent"/>
-    <w:basedOn w:val="970"/>
+    <w:basedOn w:val="976"/>
     <w:uiPriority w:val="99"/>
     <w:pPr>
       <w:pBdr/>
@@ -27459,9 +27456,9 @@
       </w:tcPr>
     </w:tblStylePr>
   </w:style>
-  <w:style w:type="table" w:styleId="892">
+  <w:style w:type="table" w:styleId="898">
     <w:name w:val="Lined - Accent 1"/>
-    <w:basedOn w:val="970"/>
+    <w:basedOn w:val="976"/>
     <w:uiPriority w:val="99"/>
     <w:pPr>
       <w:pBdr/>
@@ -27696,9 +27693,9 @@
       </w:tcPr>
     </w:tblStylePr>
   </w:style>
-  <w:style w:type="table" w:styleId="893">
+  <w:style w:type="table" w:styleId="899">
     <w:name w:val="Lined - Accent 2"/>
-    <w:basedOn w:val="970"/>
+    <w:basedOn w:val="976"/>
     <w:uiPriority w:val="99"/>
     <w:pPr>
       <w:pBdr/>
@@ -27933,9 +27930,9 @@
       </w:tcPr>
     </w:tblStylePr>
   </w:style>
-  <w:style w:type="table" w:styleId="894">
+  <w:style w:type="table" w:styleId="900">
     <w:name w:val="Lined - Accent 3"/>
-    <w:basedOn w:val="970"/>
+    <w:basedOn w:val="976"/>
     <w:uiPriority w:val="99"/>
     <w:pPr>
       <w:pBdr/>
@@ -28170,9 +28167,9 @@
       </w:tcPr>
     </w:tblStylePr>
   </w:style>
-  <w:style w:type="table" w:styleId="895">
+  <w:style w:type="table" w:styleId="901">
     <w:name w:val="Lined - Accent 4"/>
-    <w:basedOn w:val="970"/>
+    <w:basedOn w:val="976"/>
     <w:uiPriority w:val="99"/>
     <w:pPr>
       <w:pBdr/>
@@ -28407,9 +28404,9 @@
       </w:tcPr>
     </w:tblStylePr>
   </w:style>
-  <w:style w:type="table" w:styleId="896">
+  <w:style w:type="table" w:styleId="902">
     <w:name w:val="Lined - Accent 5"/>
-    <w:basedOn w:val="970"/>
+    <w:basedOn w:val="976"/>
     <w:uiPriority w:val="99"/>
     <w:pPr>
       <w:pBdr/>
@@ -28644,9 +28641,9 @@
       </w:tcPr>
     </w:tblStylePr>
   </w:style>
-  <w:style w:type="table" w:styleId="897">
+  <w:style w:type="table" w:styleId="903">
     <w:name w:val="Lined - Accent 6"/>
-    <w:basedOn w:val="970"/>
+    <w:basedOn w:val="976"/>
     <w:uiPriority w:val="99"/>
     <w:pPr>
       <w:pBdr/>
@@ -28881,9 +28878,9 @@
       </w:tcPr>
     </w:tblStylePr>
   </w:style>
-  <w:style w:type="table" w:styleId="898">
+  <w:style w:type="table" w:styleId="904">
     <w:name w:val="Bordered &amp; Lined - Accent"/>
-    <w:basedOn w:val="970"/>
+    <w:basedOn w:val="976"/>
     <w:uiPriority w:val="99"/>
     <w:pPr>
       <w:pBdr/>
@@ -29125,9 +29122,9 @@
       </w:tcPr>
     </w:tblStylePr>
   </w:style>
-  <w:style w:type="table" w:styleId="899">
+  <w:style w:type="table" w:styleId="905">
     <w:name w:val="Bordered &amp; Lined - Accent 1"/>
-    <w:basedOn w:val="970"/>
+    <w:basedOn w:val="976"/>
     <w:uiPriority w:val="99"/>
     <w:pPr>
       <w:pBdr/>
@@ -29369,9 +29366,9 @@
       </w:tcPr>
     </w:tblStylePr>
   </w:style>
-  <w:style w:type="table" w:styleId="900">
+  <w:style w:type="table" w:styleId="906">
     <w:name w:val="Bordered &amp; Lined - Accent 2"/>
-    <w:basedOn w:val="970"/>
+    <w:basedOn w:val="976"/>
     <w:uiPriority w:val="99"/>
     <w:pPr>
       <w:pBdr/>
@@ -29613,9 +29610,9 @@
       </w:tcPr>
     </w:tblStylePr>
   </w:style>
-  <w:style w:type="table" w:styleId="901">
+  <w:style w:type="table" w:styleId="907">
     <w:name w:val="Bordered &amp; Lined - Accent 3"/>
-    <w:basedOn w:val="970"/>
+    <w:basedOn w:val="976"/>
     <w:uiPriority w:val="99"/>
     <w:pPr>
       <w:pBdr/>
@@ -29857,9 +29854,9 @@
       </w:tcPr>
     </w:tblStylePr>
   </w:style>
-  <w:style w:type="table" w:styleId="902">
+  <w:style w:type="table" w:styleId="908">
     <w:name w:val="Bordered &amp; Lined - Accent 4"/>
-    <w:basedOn w:val="970"/>
+    <w:basedOn w:val="976"/>
     <w:uiPriority w:val="99"/>
     <w:pPr>
       <w:pBdr/>
@@ -30101,9 +30098,9 @@
       </w:tcPr>
     </w:tblStylePr>
   </w:style>
-  <w:style w:type="table" w:styleId="903">
+  <w:style w:type="table" w:styleId="909">
     <w:name w:val="Bordered &amp; Lined - Accent 5"/>
-    <w:basedOn w:val="970"/>
+    <w:basedOn w:val="976"/>
     <w:uiPriority w:val="99"/>
     <w:pPr>
       <w:pBdr/>
@@ -30345,9 +30342,9 @@
       </w:tcPr>
     </w:tblStylePr>
   </w:style>
-  <w:style w:type="table" w:styleId="904">
+  <w:style w:type="table" w:styleId="910">
     <w:name w:val="Bordered &amp; Lined - Accent 6"/>
-    <w:basedOn w:val="970"/>
+    <w:basedOn w:val="976"/>
     <w:uiPriority w:val="99"/>
     <w:pPr>
       <w:pBdr/>
@@ -30589,9 +30586,9 @@
       </w:tcPr>
     </w:tblStylePr>
   </w:style>
-  <w:style w:type="table" w:styleId="905">
+  <w:style w:type="table" w:styleId="911">
     <w:name w:val="Bordered"/>
-    <w:basedOn w:val="970"/>
+    <w:basedOn w:val="976"/>
     <w:uiPriority w:val="99"/>
     <w:pPr>
       <w:pBdr/>
@@ -30820,9 +30817,9 @@
       </w:tcPr>
     </w:tblStylePr>
   </w:style>
-  <w:style w:type="table" w:styleId="906">
+  <w:style w:type="table" w:styleId="912">
     <w:name w:val="Bordered - Accent 1"/>
-    <w:basedOn w:val="970"/>
+    <w:basedOn w:val="976"/>
     <w:uiPriority w:val="99"/>
     <w:pPr>
       <w:pBdr/>
@@ -31051,9 +31048,9 @@
       </w:tcPr>
     </w:tblStylePr>
   </w:style>
-  <w:style w:type="table" w:styleId="907">
+  <w:style w:type="table" w:styleId="913">
     <w:name w:val="Bordered - Accent 2"/>
-    <w:basedOn w:val="970"/>
+    <w:basedOn w:val="976"/>
     <w:uiPriority w:val="99"/>
     <w:pPr>
       <w:pBdr/>
@@ -31282,9 +31279,9 @@
       </w:tcPr>
     </w:tblStylePr>
   </w:style>
-  <w:style w:type="table" w:styleId="908">
+  <w:style w:type="table" w:styleId="914">
     <w:name w:val="Bordered - Accent 3"/>
-    <w:basedOn w:val="970"/>
+    <w:basedOn w:val="976"/>
     <w:uiPriority w:val="99"/>
     <w:pPr>
       <w:pBdr/>
@@ -31513,9 +31510,9 @@
       </w:tcPr>
     </w:tblStylePr>
   </w:style>
-  <w:style w:type="table" w:styleId="909">
+  <w:style w:type="table" w:styleId="915">
     <w:name w:val="Bordered - Accent 4"/>
-    <w:basedOn w:val="970"/>
+    <w:basedOn w:val="976"/>
     <w:uiPriority w:val="99"/>
     <w:pPr>
       <w:pBdr/>
@@ -31744,9 +31741,9 @@
       </w:tcPr>
     </w:tblStylePr>
   </w:style>
-  <w:style w:type="table" w:styleId="910">
+  <w:style w:type="table" w:styleId="916">
     <w:name w:val="Bordered - Accent 5"/>
-    <w:basedOn w:val="970"/>
+    <w:basedOn w:val="976"/>
     <w:uiPriority w:val="99"/>
     <w:pPr>
       <w:pBdr/>
@@ -31975,9 +31972,9 @@
       </w:tcPr>
     </w:tblStylePr>
   </w:style>
-  <w:style w:type="table" w:styleId="911">
+  <w:style w:type="table" w:styleId="917">
     <w:name w:val="Bordered - Accent 6"/>
-    <w:basedOn w:val="970"/>
+    <w:basedOn w:val="976"/>
     <w:uiPriority w:val="99"/>
     <w:pPr>
       <w:pBdr/>
@@ -32206,11 +32203,11 @@
       </w:tcPr>
     </w:tblStylePr>
   </w:style>
-  <w:style w:type="paragraph" w:styleId="912">
+  <w:style w:type="paragraph" w:styleId="918">
     <w:name w:val="Heading 1"/>
-    <w:basedOn w:val="968"/>
-    <w:next w:val="968"/>
-    <w:link w:val="921"/>
+    <w:basedOn w:val="974"/>
+    <w:next w:val="974"/>
+    <w:link w:val="927"/>
     <w:uiPriority w:val="9"/>
     <w:qFormat/>
     <w:pPr>
@@ -32228,11 +32225,11 @@
       <w:szCs w:val="40"/>
     </w:rPr>
   </w:style>
-  <w:style w:type="paragraph" w:styleId="913">
+  <w:style w:type="paragraph" w:styleId="919">
     <w:name w:val="Heading 2"/>
-    <w:basedOn w:val="968"/>
-    <w:next w:val="968"/>
-    <w:link w:val="922"/>
+    <w:basedOn w:val="974"/>
+    <w:next w:val="974"/>
+    <w:link w:val="928"/>
     <w:uiPriority w:val="9"/>
     <w:unhideWhenUsed/>
     <w:qFormat/>
@@ -32251,11 +32248,11 @@
       <w:szCs w:val="32"/>
     </w:rPr>
   </w:style>
-  <w:style w:type="paragraph" w:styleId="914">
+  <w:style w:type="paragraph" w:styleId="920">
     <w:name w:val="Heading 3"/>
-    <w:basedOn w:val="968"/>
-    <w:next w:val="968"/>
-    <w:link w:val="923"/>
+    <w:basedOn w:val="974"/>
+    <w:next w:val="974"/>
+    <w:link w:val="929"/>
     <w:uiPriority w:val="9"/>
     <w:unhideWhenUsed/>
     <w:qFormat/>
@@ -32274,11 +32271,11 @@
       <w:szCs w:val="28"/>
     </w:rPr>
   </w:style>
-  <w:style w:type="paragraph" w:styleId="915">
+  <w:style w:type="paragraph" w:styleId="921">
     <w:name w:val="Heading 4"/>
-    <w:basedOn w:val="968"/>
-    <w:next w:val="968"/>
-    <w:link w:val="924"/>
+    <w:basedOn w:val="974"/>
+    <w:next w:val="974"/>
+    <w:link w:val="930"/>
     <w:uiPriority w:val="9"/>
     <w:unhideWhenUsed/>
     <w:qFormat/>
@@ -32297,11 +32294,11 @@
       <w:color w:val="0f4761" w:themeColor="accent1" w:themeShade="BF"/>
     </w:rPr>
   </w:style>
-  <w:style w:type="paragraph" w:styleId="916">
+  <w:style w:type="paragraph" w:styleId="922">
     <w:name w:val="Heading 5"/>
-    <w:basedOn w:val="968"/>
-    <w:next w:val="968"/>
-    <w:link w:val="925"/>
+    <w:basedOn w:val="974"/>
+    <w:next w:val="974"/>
+    <w:link w:val="931"/>
     <w:uiPriority w:val="9"/>
     <w:unhideWhenUsed/>
     <w:qFormat/>
@@ -32318,11 +32315,11 @@
       <w:color w:val="0f4761" w:themeColor="accent1" w:themeShade="BF"/>
     </w:rPr>
   </w:style>
-  <w:style w:type="paragraph" w:styleId="917">
+  <w:style w:type="paragraph" w:styleId="923">
     <w:name w:val="Heading 6"/>
-    <w:basedOn w:val="968"/>
-    <w:next w:val="968"/>
-    <w:link w:val="926"/>
+    <w:basedOn w:val="974"/>
+    <w:next w:val="974"/>
+    <w:link w:val="932"/>
     <w:uiPriority w:val="9"/>
     <w:unhideWhenUsed/>
     <w:qFormat/>
@@ -32341,11 +32338,11 @@
       <w:color w:val="595959" w:themeColor="text1" w:themeTint="A6"/>
     </w:rPr>
   </w:style>
-  <w:style w:type="paragraph" w:styleId="918">
+  <w:style w:type="paragraph" w:styleId="924">
     <w:name w:val="Heading 7"/>
-    <w:basedOn w:val="968"/>
-    <w:next w:val="968"/>
-    <w:link w:val="927"/>
+    <w:basedOn w:val="974"/>
+    <w:next w:val="974"/>
+    <w:link w:val="933"/>
     <w:uiPriority w:val="9"/>
     <w:unhideWhenUsed/>
     <w:qFormat/>
@@ -32362,11 +32359,11 @@
       <w:color w:val="595959" w:themeColor="text1" w:themeTint="A6"/>
     </w:rPr>
   </w:style>
-  <w:style w:type="paragraph" w:styleId="919">
+  <w:style w:type="paragraph" w:styleId="925">
     <w:name w:val="Heading 8"/>
-    <w:basedOn w:val="968"/>
-    <w:next w:val="968"/>
-    <w:link w:val="928"/>
+    <w:basedOn w:val="974"/>
+    <w:next w:val="974"/>
+    <w:link w:val="934"/>
     <w:uiPriority w:val="9"/>
     <w:unhideWhenUsed/>
     <w:qFormat/>
@@ -32385,11 +32382,11 @@
       <w:color w:val="272727" w:themeColor="text1" w:themeTint="D8"/>
     </w:rPr>
   </w:style>
-  <w:style w:type="paragraph" w:styleId="920">
+  <w:style w:type="paragraph" w:styleId="926">
     <w:name w:val="Heading 9"/>
-    <w:basedOn w:val="968"/>
-    <w:next w:val="968"/>
-    <w:link w:val="929"/>
+    <w:basedOn w:val="974"/>
+    <w:next w:val="974"/>
+    <w:link w:val="935"/>
     <w:uiPriority w:val="9"/>
     <w:unhideWhenUsed/>
     <w:qFormat/>
@@ -32408,10 +32405,10 @@
       <w:color w:val="272727" w:themeColor="text1" w:themeTint="D8"/>
     </w:rPr>
   </w:style>
-  <w:style w:type="character" w:styleId="921">
+  <w:style w:type="character" w:styleId="927">
     <w:name w:val="Heading 1 Char"/>
-    <w:basedOn w:val="969"/>
-    <w:link w:val="912"/>
+    <w:basedOn w:val="975"/>
+    <w:link w:val="918"/>
     <w:uiPriority w:val="9"/>
     <w:pPr>
       <w:pBdr/>
@@ -32425,10 +32422,10 @@
       <w:szCs w:val="40"/>
     </w:rPr>
   </w:style>
-  <w:style w:type="character" w:styleId="922">
+  <w:style w:type="character" w:styleId="928">
     <w:name w:val="Heading 2 Char"/>
-    <w:basedOn w:val="969"/>
-    <w:link w:val="913"/>
+    <w:basedOn w:val="975"/>
+    <w:link w:val="919"/>
     <w:uiPriority w:val="9"/>
     <w:pPr>
       <w:pBdr/>
@@ -32442,10 +32439,10 @@
       <w:szCs w:val="32"/>
     </w:rPr>
   </w:style>
-  <w:style w:type="character" w:styleId="923">
+  <w:style w:type="character" w:styleId="929">
     <w:name w:val="Heading 3 Char"/>
-    <w:basedOn w:val="969"/>
-    <w:link w:val="914"/>
+    <w:basedOn w:val="975"/>
+    <w:link w:val="920"/>
     <w:uiPriority w:val="9"/>
     <w:pPr>
       <w:pBdr/>
@@ -32459,10 +32456,10 @@
       <w:szCs w:val="28"/>
     </w:rPr>
   </w:style>
-  <w:style w:type="character" w:styleId="924">
+  <w:style w:type="character" w:styleId="930">
     <w:name w:val="Heading 4 Char"/>
-    <w:basedOn w:val="969"/>
-    <w:link w:val="915"/>
+    <w:basedOn w:val="975"/>
+    <w:link w:val="921"/>
     <w:uiPriority w:val="9"/>
     <w:pPr>
       <w:pBdr/>
@@ -32476,10 +32473,10 @@
       <w:color w:val="0f4761" w:themeColor="accent1" w:themeShade="BF"/>
     </w:rPr>
   </w:style>
-  <w:style w:type="character" w:styleId="925">
+  <w:style w:type="character" w:styleId="931">
     <w:name w:val="Heading 5 Char"/>
-    <w:basedOn w:val="969"/>
-    <w:link w:val="916"/>
+    <w:basedOn w:val="975"/>
+    <w:link w:val="922"/>
     <w:uiPriority w:val="9"/>
     <w:pPr>
       <w:pBdr/>
@@ -32491,10 +32488,10 @@
       <w:color w:val="0f4761" w:themeColor="accent1" w:themeShade="BF"/>
     </w:rPr>
   </w:style>
-  <w:style w:type="character" w:styleId="926">
+  <w:style w:type="character" w:styleId="932">
     <w:name w:val="Heading 6 Char"/>
-    <w:basedOn w:val="969"/>
-    <w:link w:val="917"/>
+    <w:basedOn w:val="975"/>
+    <w:link w:val="923"/>
     <w:uiPriority w:val="9"/>
     <w:pPr>
       <w:pBdr/>
@@ -32508,10 +32505,10 @@
       <w:color w:val="595959" w:themeColor="text1" w:themeTint="A6"/>
     </w:rPr>
   </w:style>
-  <w:style w:type="character" w:styleId="927">
+  <w:style w:type="character" w:styleId="933">
     <w:name w:val="Heading 7 Char"/>
-    <w:basedOn w:val="969"/>
-    <w:link w:val="918"/>
+    <w:basedOn w:val="975"/>
+    <w:link w:val="924"/>
     <w:uiPriority w:val="9"/>
     <w:pPr>
       <w:pBdr/>
@@ -32523,10 +32520,10 @@
       <w:color w:val="595959" w:themeColor="text1" w:themeTint="A6"/>
     </w:rPr>
   </w:style>
-  <w:style w:type="character" w:styleId="928">
+  <w:style w:type="character" w:styleId="934">
     <w:name w:val="Heading 8 Char"/>
-    <w:basedOn w:val="969"/>
-    <w:link w:val="919"/>
+    <w:basedOn w:val="975"/>
+    <w:link w:val="925"/>
     <w:uiPriority w:val="9"/>
     <w:pPr>
       <w:pBdr/>
@@ -32540,10 +32537,10 @@
       <w:color w:val="272727" w:themeColor="text1" w:themeTint="D8"/>
     </w:rPr>
   </w:style>
-  <w:style w:type="character" w:styleId="929">
+  <w:style w:type="character" w:styleId="935">
     <w:name w:val="Heading 9 Char"/>
-    <w:basedOn w:val="969"/>
-    <w:link w:val="920"/>
+    <w:basedOn w:val="975"/>
+    <w:link w:val="926"/>
     <w:uiPriority w:val="9"/>
     <w:pPr>
       <w:pBdr/>
@@ -32557,11 +32554,11 @@
       <w:color w:val="272727" w:themeColor="text1" w:themeTint="D8"/>
     </w:rPr>
   </w:style>
-  <w:style w:type="paragraph" w:styleId="930">
+  <w:style w:type="paragraph" w:styleId="936">
     <w:name w:val="Title"/>
-    <w:basedOn w:val="968"/>
-    <w:next w:val="968"/>
-    <w:link w:val="931"/>
+    <w:basedOn w:val="974"/>
+    <w:next w:val="974"/>
+    <w:link w:val="937"/>
     <w:uiPriority w:val="10"/>
     <w:qFormat/>
     <w:pPr>
@@ -32577,10 +32574,10 @@
       <w:szCs w:val="56"/>
     </w:rPr>
   </w:style>
-  <w:style w:type="character" w:styleId="931">
+  <w:style w:type="character" w:styleId="937">
     <w:name w:val="Title Char"/>
-    <w:basedOn w:val="969"/>
-    <w:link w:val="930"/>
+    <w:basedOn w:val="975"/>
+    <w:link w:val="936"/>
     <w:uiPriority w:val="10"/>
     <w:pPr>
       <w:pBdr/>
@@ -32594,11 +32591,11 @@
       <w:szCs w:val="56"/>
     </w:rPr>
   </w:style>
-  <w:style w:type="paragraph" w:styleId="932">
+  <w:style w:type="paragraph" w:styleId="938">
     <w:name w:val="Subtitle"/>
-    <w:basedOn w:val="968"/>
-    <w:next w:val="968"/>
-    <w:link w:val="933"/>
+    <w:basedOn w:val="974"/>
+    <w:next w:val="974"/>
+    <w:link w:val="939"/>
     <w:uiPriority w:val="11"/>
     <w:qFormat/>
     <w:pPr>
@@ -32616,10 +32613,10 @@
       <w:szCs w:val="28"/>
     </w:rPr>
   </w:style>
-  <w:style w:type="character" w:styleId="933">
+  <w:style w:type="character" w:styleId="939">
     <w:name w:val="Subtitle Char"/>
-    <w:basedOn w:val="969"/>
-    <w:link w:val="932"/>
+    <w:basedOn w:val="975"/>
+    <w:link w:val="938"/>
     <w:uiPriority w:val="11"/>
     <w:pPr>
       <w:pBdr/>
@@ -32633,11 +32630,11 @@
       <w:szCs w:val="28"/>
     </w:rPr>
   </w:style>
-  <w:style w:type="paragraph" w:styleId="934">
+  <w:style w:type="paragraph" w:styleId="940">
     <w:name w:val="Quote"/>
-    <w:basedOn w:val="968"/>
-    <w:next w:val="968"/>
-    <w:link w:val="935"/>
+    <w:basedOn w:val="974"/>
+    <w:next w:val="974"/>
+    <w:link w:val="941"/>
     <w:uiPriority w:val="29"/>
     <w:qFormat/>
     <w:pPr>
@@ -32652,10 +32649,10 @@
       <w:color w:val="404040" w:themeColor="text1" w:themeTint="BF"/>
     </w:rPr>
   </w:style>
-  <w:style w:type="character" w:styleId="935">
+  <w:style w:type="character" w:styleId="941">
     <w:name w:val="Quote Char"/>
-    <w:basedOn w:val="969"/>
-    <w:link w:val="934"/>
+    <w:basedOn w:val="975"/>
+    <w:link w:val="940"/>
     <w:uiPriority w:val="29"/>
     <w:pPr>
       <w:pBdr/>
@@ -32668,9 +32665,9 @@
       <w:color w:val="404040" w:themeColor="text1" w:themeTint="BF"/>
     </w:rPr>
   </w:style>
-  <w:style w:type="paragraph" w:styleId="936">
+  <w:style w:type="paragraph" w:styleId="942">
     <w:name w:val="List Paragraph"/>
-    <w:basedOn w:val="968"/>
+    <w:basedOn w:val="974"/>
     <w:uiPriority w:val="34"/>
     <w:qFormat/>
     <w:pPr>
@@ -32680,9 +32677,9 @@
       <w:contextualSpacing w:val="true"/>
     </w:pPr>
   </w:style>
-  <w:style w:type="character" w:styleId="937">
+  <w:style w:type="character" w:styleId="943">
     <w:name w:val="Intense Emphasis"/>
-    <w:basedOn w:val="969"/>
+    <w:basedOn w:val="975"/>
     <w:uiPriority w:val="21"/>
     <w:qFormat/>
     <w:pPr>
@@ -32696,11 +32693,11 @@
       <w:color w:val="0f4761" w:themeColor="accent1" w:themeShade="BF"/>
     </w:rPr>
   </w:style>
-  <w:style w:type="paragraph" w:styleId="938">
+  <w:style w:type="paragraph" w:styleId="944">
     <w:name w:val="Intense Quote"/>
-    <w:basedOn w:val="968"/>
-    <w:next w:val="968"/>
-    <w:link w:val="939"/>
+    <w:basedOn w:val="974"/>
+    <w:next w:val="974"/>
+    <w:link w:val="945"/>
     <w:uiPriority w:val="30"/>
     <w:qFormat/>
     <w:pPr>
@@ -32718,10 +32715,10 @@
       <w:color w:val="0f4761" w:themeColor="accent1" w:themeShade="BF"/>
     </w:rPr>
   </w:style>
-  <w:style w:type="character" w:styleId="939">
+  <w:style w:type="character" w:styleId="945">
     <w:name w:val="Intense Quote Char"/>
-    <w:basedOn w:val="969"/>
-    <w:link w:val="938"/>
+    <w:basedOn w:val="975"/>
+    <w:link w:val="944"/>
     <w:uiPriority w:val="30"/>
     <w:pPr>
       <w:pBdr/>
@@ -32734,9 +32731,9 @@
       <w:color w:val="0f4761" w:themeColor="accent1" w:themeShade="BF"/>
     </w:rPr>
   </w:style>
-  <w:style w:type="character" w:styleId="940">
+  <w:style w:type="character" w:styleId="946">
     <w:name w:val="Intense Reference"/>
-    <w:basedOn w:val="969"/>
+    <w:basedOn w:val="975"/>
     <w:uiPriority w:val="32"/>
     <w:qFormat/>
     <w:pPr>
@@ -32752,9 +32749,9 @@
       <w:spacing w:val="5"/>
     </w:rPr>
   </w:style>
-  <w:style w:type="paragraph" w:styleId="941">
+  <w:style w:type="paragraph" w:styleId="947">
     <w:name w:val="No Spacing"/>
-    <w:basedOn w:val="968"/>
+    <w:basedOn w:val="974"/>
     <w:uiPriority w:val="1"/>
     <w:qFormat/>
     <w:pPr>
@@ -32763,9 +32760,9 @@
       <w:ind/>
     </w:pPr>
   </w:style>
-  <w:style w:type="character" w:styleId="942">
+  <w:style w:type="character" w:styleId="948">
     <w:name w:val="Subtle Emphasis"/>
-    <w:basedOn w:val="969"/>
+    <w:basedOn w:val="975"/>
     <w:uiPriority w:val="19"/>
     <w:qFormat/>
     <w:pPr>
@@ -32779,9 +32776,9 @@
       <w:color w:val="404040" w:themeColor="text1" w:themeTint="BF"/>
     </w:rPr>
   </w:style>
-  <w:style w:type="character" w:styleId="943">
+  <w:style w:type="character" w:styleId="949">
     <w:name w:val="Emphasis"/>
-    <w:basedOn w:val="969"/>
+    <w:basedOn w:val="975"/>
     <w:uiPriority w:val="20"/>
     <w:qFormat/>
     <w:pPr>
@@ -32794,9 +32791,9 @@
       <w:iCs/>
     </w:rPr>
   </w:style>
-  <w:style w:type="character" w:styleId="944">
+  <w:style w:type="character" w:styleId="950">
     <w:name w:val="Strong"/>
-    <w:basedOn w:val="969"/>
+    <w:basedOn w:val="975"/>
     <w:uiPriority w:val="22"/>
     <w:qFormat/>
     <w:pPr>
@@ -32809,9 +32806,9 @@
       <w:bCs/>
     </w:rPr>
   </w:style>
-  <w:style w:type="character" w:styleId="945">
+  <w:style w:type="character" w:styleId="951">
     <w:name w:val="Subtle Reference"/>
-    <w:basedOn w:val="969"/>
+    <w:basedOn w:val="975"/>
     <w:uiPriority w:val="31"/>
     <w:qFormat/>
     <w:pPr>
@@ -32824,9 +32821,9 @@
       <w:color w:val="5a5a5a" w:themeColor="text1" w:themeTint="A5"/>
     </w:rPr>
   </w:style>
-  <w:style w:type="character" w:styleId="946">
+  <w:style w:type="character" w:styleId="952">
     <w:name w:val="Book Title"/>
-    <w:basedOn w:val="969"/>
+    <w:basedOn w:val="975"/>
     <w:uiPriority w:val="33"/>
     <w:qFormat/>
     <w:pPr>
@@ -32842,10 +32839,10 @@
       <w:spacing w:val="5"/>
     </w:rPr>
   </w:style>
-  <w:style w:type="character" w:styleId="947">
+  <w:style w:type="character" w:styleId="953">
     <w:name w:val="Header Char"/>
-    <w:basedOn w:val="969"/>
-    <w:link w:val="975"/>
+    <w:basedOn w:val="975"/>
+    <w:link w:val="981"/>
     <w:uiPriority w:val="99"/>
     <w:pPr>
       <w:pBdr/>
@@ -32853,10 +32850,10 @@
       <w:ind/>
     </w:pPr>
   </w:style>
-  <w:style w:type="character" w:styleId="948">
+  <w:style w:type="character" w:styleId="954">
     <w:name w:val="Footer Char"/>
-    <w:basedOn w:val="969"/>
-    <w:link w:val="974"/>
+    <w:basedOn w:val="975"/>
+    <w:link w:val="980"/>
     <w:uiPriority w:val="99"/>
     <w:pPr>
       <w:pBdr/>
@@ -32864,10 +32861,10 @@
       <w:ind/>
     </w:pPr>
   </w:style>
-  <w:style w:type="paragraph" w:styleId="949">
+  <w:style w:type="paragraph" w:styleId="955">
     <w:name w:val="Caption"/>
-    <w:basedOn w:val="968"/>
-    <w:next w:val="968"/>
+    <w:basedOn w:val="974"/>
+    <w:next w:val="974"/>
     <w:uiPriority w:val="35"/>
     <w:unhideWhenUsed/>
     <w:qFormat/>
@@ -32884,10 +32881,10 @@
       <w:szCs w:val="18"/>
     </w:rPr>
   </w:style>
-  <w:style w:type="character" w:styleId="950">
+  <w:style w:type="character" w:styleId="956">
     <w:name w:val="Footnote Text Char"/>
-    <w:basedOn w:val="969"/>
-    <w:link w:val="985"/>
+    <w:basedOn w:val="975"/>
+    <w:link w:val="991"/>
     <w:uiPriority w:val="99"/>
     <w:semiHidden/>
     <w:pPr>
@@ -32900,10 +32897,10 @@
       <w:szCs w:val="20"/>
     </w:rPr>
   </w:style>
-  <w:style w:type="paragraph" w:styleId="951">
+  <w:style w:type="paragraph" w:styleId="957">
     <w:name w:val="endnote text"/>
-    <w:basedOn w:val="968"/>
-    <w:link w:val="952"/>
+    <w:basedOn w:val="974"/>
+    <w:link w:val="958"/>
     <w:uiPriority w:val="99"/>
     <w:semiHidden/>
     <w:unhideWhenUsed/>
@@ -32917,10 +32914,10 @@
       <w:szCs w:val="20"/>
     </w:rPr>
   </w:style>
-  <w:style w:type="character" w:styleId="952">
+  <w:style w:type="character" w:styleId="958">
     <w:name w:val="Endnote Text Char"/>
-    <w:basedOn w:val="969"/>
-    <w:link w:val="951"/>
+    <w:basedOn w:val="975"/>
+    <w:link w:val="957"/>
     <w:uiPriority w:val="99"/>
     <w:semiHidden/>
     <w:pPr>
@@ -32933,9 +32930,9 @@
       <w:szCs w:val="20"/>
     </w:rPr>
   </w:style>
-  <w:style w:type="character" w:styleId="953">
+  <w:style w:type="character" w:styleId="959">
     <w:name w:val="endnote reference"/>
-    <w:basedOn w:val="969"/>
+    <w:basedOn w:val="975"/>
     <w:uiPriority w:val="99"/>
     <w:semiHidden/>
     <w:unhideWhenUsed/>
@@ -32948,9 +32945,9 @@
       <w:vertAlign w:val="superscript"/>
     </w:rPr>
   </w:style>
-  <w:style w:type="character" w:styleId="954">
+  <w:style w:type="character" w:styleId="960">
     <w:name w:val="Hyperlink"/>
-    <w:basedOn w:val="969"/>
+    <w:basedOn w:val="975"/>
     <w:uiPriority w:val="99"/>
     <w:unhideWhenUsed/>
     <w:pPr>
@@ -32963,9 +32960,9 @@
       <w:u w:val="single"/>
     </w:rPr>
   </w:style>
-  <w:style w:type="character" w:styleId="955">
+  <w:style w:type="character" w:styleId="961">
     <w:name w:val="FollowedHyperlink"/>
-    <w:basedOn w:val="969"/>
+    <w:basedOn w:val="975"/>
     <w:uiPriority w:val="99"/>
     <w:semiHidden/>
     <w:unhideWhenUsed/>
@@ -32979,10 +32976,10 @@
       <w:u w:val="single"/>
     </w:rPr>
   </w:style>
-  <w:style w:type="paragraph" w:styleId="956">
+  <w:style w:type="paragraph" w:styleId="962">
     <w:name w:val="toc 1"/>
-    <w:basedOn w:val="968"/>
-    <w:next w:val="968"/>
+    <w:basedOn w:val="974"/>
+    <w:next w:val="974"/>
     <w:uiPriority w:val="39"/>
     <w:unhideWhenUsed/>
     <w:pPr>
@@ -32991,10 +32988,10 @@
       <w:ind/>
     </w:pPr>
   </w:style>
-  <w:style w:type="paragraph" w:styleId="957">
+  <w:style w:type="paragraph" w:styleId="963">
     <w:name w:val="toc 2"/>
-    <w:basedOn w:val="968"/>
-    <w:next w:val="968"/>
+    <w:basedOn w:val="974"/>
+    <w:next w:val="974"/>
     <w:uiPriority w:val="39"/>
     <w:unhideWhenUsed/>
     <w:pPr>
@@ -33003,10 +33000,10 @@
       <w:ind w:left="220"/>
     </w:pPr>
   </w:style>
-  <w:style w:type="paragraph" w:styleId="958">
+  <w:style w:type="paragraph" w:styleId="964">
     <w:name w:val="toc 3"/>
-    <w:basedOn w:val="968"/>
-    <w:next w:val="968"/>
+    <w:basedOn w:val="974"/>
+    <w:next w:val="974"/>
     <w:uiPriority w:val="39"/>
     <w:unhideWhenUsed/>
     <w:pPr>
@@ -33015,10 +33012,10 @@
       <w:ind w:left="440"/>
     </w:pPr>
   </w:style>
-  <w:style w:type="paragraph" w:styleId="959">
+  <w:style w:type="paragraph" w:styleId="965">
     <w:name w:val="toc 4"/>
-    <w:basedOn w:val="968"/>
-    <w:next w:val="968"/>
+    <w:basedOn w:val="974"/>
+    <w:next w:val="974"/>
     <w:uiPriority w:val="39"/>
     <w:unhideWhenUsed/>
     <w:pPr>
@@ -33027,10 +33024,10 @@
       <w:ind w:left="660"/>
     </w:pPr>
   </w:style>
-  <w:style w:type="paragraph" w:styleId="960">
+  <w:style w:type="paragraph" w:styleId="966">
     <w:name w:val="toc 5"/>
-    <w:basedOn w:val="968"/>
-    <w:next w:val="968"/>
+    <w:basedOn w:val="974"/>
+    <w:next w:val="974"/>
     <w:uiPriority w:val="39"/>
     <w:unhideWhenUsed/>
     <w:pPr>
@@ -33039,10 +33036,10 @@
       <w:ind w:left="880"/>
     </w:pPr>
   </w:style>
-  <w:style w:type="paragraph" w:styleId="961">
+  <w:style w:type="paragraph" w:styleId="967">
     <w:name w:val="toc 6"/>
-    <w:basedOn w:val="968"/>
-    <w:next w:val="968"/>
+    <w:basedOn w:val="974"/>
+    <w:next w:val="974"/>
     <w:uiPriority w:val="39"/>
     <w:unhideWhenUsed/>
     <w:pPr>
@@ -33051,10 +33048,10 @@
       <w:ind w:left="1100"/>
     </w:pPr>
   </w:style>
-  <w:style w:type="paragraph" w:styleId="962">
+  <w:style w:type="paragraph" w:styleId="968">
     <w:name w:val="toc 7"/>
-    <w:basedOn w:val="968"/>
-    <w:next w:val="968"/>
+    <w:basedOn w:val="974"/>
+    <w:next w:val="974"/>
     <w:uiPriority w:val="39"/>
     <w:unhideWhenUsed/>
     <w:pPr>
@@ -33063,10 +33060,10 @@
       <w:ind w:left="1320"/>
     </w:pPr>
   </w:style>
-  <w:style w:type="paragraph" w:styleId="963">
+  <w:style w:type="paragraph" w:styleId="969">
     <w:name w:val="toc 8"/>
-    <w:basedOn w:val="968"/>
-    <w:next w:val="968"/>
+    <w:basedOn w:val="974"/>
+    <w:next w:val="974"/>
     <w:uiPriority w:val="39"/>
     <w:unhideWhenUsed/>
     <w:pPr>
@@ -33075,10 +33072,10 @@
       <w:ind w:left="1540"/>
     </w:pPr>
   </w:style>
-  <w:style w:type="paragraph" w:styleId="964">
+  <w:style w:type="paragraph" w:styleId="970">
     <w:name w:val="toc 9"/>
-    <w:basedOn w:val="968"/>
-    <w:next w:val="968"/>
+    <w:basedOn w:val="974"/>
+    <w:next w:val="974"/>
     <w:uiPriority w:val="39"/>
     <w:unhideWhenUsed/>
     <w:pPr>
@@ -33087,9 +33084,9 @@
       <w:ind w:left="1760"/>
     </w:pPr>
   </w:style>
-  <w:style w:type="character" w:styleId="965">
+  <w:style w:type="character" w:styleId="971">
     <w:name w:val="Placeholder Text"/>
-    <w:basedOn w:val="969"/>
+    <w:basedOn w:val="975"/>
     <w:uiPriority w:val="99"/>
     <w:semiHidden/>
     <w:pPr>
@@ -33101,7 +33098,7 @@
       <w:color w:val="666666"/>
     </w:rPr>
   </w:style>
-  <w:style w:type="paragraph" w:styleId="966">
+  <w:style w:type="paragraph" w:styleId="972">
     <w:name w:val="TOC Heading"/>
     <w:uiPriority w:val="39"/>
     <w:unhideWhenUsed/>
@@ -33111,10 +33108,10 @@
       <w:ind/>
     </w:pPr>
   </w:style>
-  <w:style w:type="paragraph" w:styleId="967">
+  <w:style w:type="paragraph" w:styleId="973">
     <w:name w:val="table of figures"/>
-    <w:basedOn w:val="968"/>
-    <w:next w:val="968"/>
+    <w:basedOn w:val="974"/>
+    <w:next w:val="974"/>
     <w:uiPriority w:val="99"/>
     <w:unhideWhenUsed/>
     <w:pPr>
@@ -33123,7 +33120,7 @@
       <w:ind/>
     </w:pPr>
   </w:style>
-  <w:style w:type="paragraph" w:styleId="968" w:default="1">
+  <w:style w:type="paragraph" w:styleId="974" w:default="1">
     <w:name w:val="Normal"/>
     <w:qFormat/>
     <w:pPr>
@@ -33135,7 +33132,7 @@
       <w:lang w:val="en-US" w:eastAsia="en-US"/>
     </w:rPr>
   </w:style>
-  <w:style w:type="character" w:styleId="969" w:default="1">
+  <w:style w:type="character" w:styleId="975" w:default="1">
     <w:name w:val="Default Paragraph Font"/>
     <w:uiPriority w:val="1"/>
     <w:semiHidden/>
@@ -33146,7 +33143,7 @@
       <w:ind/>
     </w:pPr>
   </w:style>
-  <w:style w:type="table" w:styleId="970" w:default="1">
+  <w:style w:type="table" w:styleId="976" w:default="1">
     <w:name w:val="Normal Table"/>
     <w:uiPriority w:val="99"/>
     <w:semiHidden/>
@@ -33340,7 +33337,7 @@
       </w:tcPr>
     </w:tblStylePr>
   </w:style>
-  <w:style w:type="numbering" w:styleId="971" w:default="1">
+  <w:style w:type="numbering" w:styleId="977" w:default="1">
     <w:name w:val="No List"/>
     <w:uiPriority w:val="99"/>
     <w:semiHidden/>
@@ -33351,9 +33348,9 @@
       <w:ind/>
     </w:pPr>
   </w:style>
-  <w:style w:type="paragraph" w:styleId="972">
+  <w:style w:type="paragraph" w:styleId="978">
     <w:name w:val="Body Text"/>
-    <w:basedOn w:val="968"/>
+    <w:basedOn w:val="974"/>
     <w:pPr>
       <w:pBdr/>
       <w:tabs>
@@ -33368,10 +33365,10 @@
       <w:spacing w:val="-5"/>
     </w:rPr>
   </w:style>
-  <w:style w:type="paragraph" w:styleId="973" w:customStyle="1">
+  <w:style w:type="paragraph" w:styleId="979" w:customStyle="1">
     <w:name w:val="Title Cover"/>
-    <w:basedOn w:val="968"/>
-    <w:next w:val="968"/>
+    <w:basedOn w:val="974"/>
+    <w:next w:val="974"/>
     <w:pPr>
       <w:keepNext w:val="true"/>
       <w:keepLines w:val="true"/>
@@ -33389,9 +33386,9 @@
       <w:sz w:val="52"/>
     </w:rPr>
   </w:style>
-  <w:style w:type="paragraph" w:styleId="974">
+  <w:style w:type="paragraph" w:styleId="980">
     <w:name w:val="Footer"/>
-    <w:basedOn w:val="968"/>
+    <w:basedOn w:val="974"/>
     <w:pPr>
       <w:keepLines w:val="true"/>
       <w:pBdr/>
@@ -33407,9 +33404,9 @@
       <w:lang w:val="en-GB"/>
     </w:rPr>
   </w:style>
-  <w:style w:type="paragraph" w:styleId="975">
+  <w:style w:type="paragraph" w:styleId="981">
     <w:name w:val="Header"/>
-    <w:basedOn w:val="968"/>
+    <w:basedOn w:val="974"/>
     <w:pPr>
       <w:keepLines w:val="true"/>
       <w:pBdr/>
@@ -33427,9 +33424,9 @@
       <w:sz w:val="15"/>
     </w:rPr>
   </w:style>
-  <w:style w:type="paragraph" w:styleId="976" w:customStyle="1">
+  <w:style w:type="paragraph" w:styleId="982" w:customStyle="1">
     <w:name w:val="Table Header"/>
-    <w:basedOn w:val="968"/>
+    <w:basedOn w:val="974"/>
     <w:pPr>
       <w:pBdr/>
       <w:tabs>
@@ -33446,9 +33443,9 @@
       <w:lang w:val="pt-PT"/>
     </w:rPr>
   </w:style>
-  <w:style w:type="paragraph" w:styleId="977">
+  <w:style w:type="paragraph" w:styleId="983">
     <w:name w:val="Message Header"/>
-    <w:basedOn w:val="972"/>
+    <w:basedOn w:val="978"/>
     <w:pPr>
       <w:keepLines w:val="true"/>
       <w:pBdr/>
@@ -33465,9 +33462,9 @@
       <w:lang w:val="pt-PT"/>
     </w:rPr>
   </w:style>
-  <w:style w:type="character" w:styleId="978">
+  <w:style w:type="character" w:styleId="984">
     <w:name w:val="page number"/>
-    <w:basedOn w:val="969"/>
+    <w:basedOn w:val="975"/>
     <w:pPr>
       <w:pBdr/>
       <w:spacing/>
@@ -33480,9 +33477,9 @@
       <w:sz w:val="18"/>
     </w:rPr>
   </w:style>
-  <w:style w:type="paragraph" w:styleId="979" w:customStyle="1">
+  <w:style w:type="paragraph" w:styleId="985" w:customStyle="1">
     <w:name w:val="Table Text 10"/>
-    <w:basedOn w:val="968"/>
+    <w:basedOn w:val="974"/>
     <w:pPr>
       <w:pBdr/>
       <w:tabs>
@@ -33497,9 +33494,9 @@
       <w:lang w:val="pt-PT"/>
     </w:rPr>
   </w:style>
-  <w:style w:type="character" w:styleId="980">
+  <w:style w:type="character" w:styleId="986">
     <w:name w:val="annotation reference"/>
-    <w:basedOn w:val="969"/>
+    <w:basedOn w:val="975"/>
     <w:semiHidden/>
     <w:pPr>
       <w:pBdr/>
@@ -33510,9 +33507,9 @@
       <w:sz w:val="16"/>
     </w:rPr>
   </w:style>
-  <w:style w:type="paragraph" w:styleId="981">
+  <w:style w:type="paragraph" w:styleId="987">
     <w:name w:val="annotation text"/>
-    <w:basedOn w:val="968"/>
+    <w:basedOn w:val="974"/>
     <w:semiHidden/>
     <w:pPr>
       <w:pBdr/>
@@ -33524,9 +33521,9 @@
       <w:lang w:val="pt-PT"/>
     </w:rPr>
   </w:style>
-  <w:style w:type="paragraph" w:styleId="982" w:customStyle="1">
+  <w:style w:type="paragraph" w:styleId="988" w:customStyle="1">
     <w:name w:val="Header 2"/>
-    <w:basedOn w:val="975"/>
+    <w:basedOn w:val="981"/>
     <w:pPr>
       <w:pBdr/>
       <w:tabs>
@@ -33541,18 +33538,18 @@
       <w:lang w:val="pt-PT"/>
     </w:rPr>
   </w:style>
-  <w:style w:type="paragraph" w:styleId="983" w:customStyle="1">
+  <w:style w:type="paragraph" w:styleId="989" w:customStyle="1">
     <w:name w:val="Topics Table Text 10"/>
-    <w:basedOn w:val="979"/>
+    <w:basedOn w:val="985"/>
     <w:pPr>
       <w:pBdr/>
       <w:spacing w:after="60"/>
       <w:ind/>
     </w:pPr>
   </w:style>
-  <w:style w:type="paragraph" w:styleId="984">
+  <w:style w:type="paragraph" w:styleId="990">
     <w:name w:val="Balloon Text"/>
-    <w:basedOn w:val="968"/>
+    <w:basedOn w:val="974"/>
     <w:semiHidden/>
     <w:pPr>
       <w:pBdr/>
@@ -33565,9 +33562,9 @@
       <w:szCs w:val="16"/>
     </w:rPr>
   </w:style>
-  <w:style w:type="paragraph" w:styleId="985">
+  <w:style w:type="paragraph" w:styleId="991">
     <w:name w:val="footnote text"/>
-    <w:basedOn w:val="968"/>
+    <w:basedOn w:val="974"/>
     <w:semiHidden/>
     <w:pPr>
       <w:pBdr/>
@@ -33575,9 +33572,9 @@
       <w:ind/>
     </w:pPr>
   </w:style>
-  <w:style w:type="character" w:styleId="986">
+  <w:style w:type="character" w:styleId="992">
     <w:name w:val="footnote reference"/>
-    <w:basedOn w:val="969"/>
+    <w:basedOn w:val="975"/>
     <w:semiHidden/>
     <w:pPr>
       <w:pBdr/>

</xml_diff>